<commit_message>
add some notes on orthonormal concepts
</commit_message>
<xml_diff>
--- a/machine_leaning/线性代数的基础.docx
+++ b/machine_leaning/线性代数的基础.docx
@@ -3,11 +3,6 @@
 <w:document xmlns:wpc="http://schemas.microsoft.com/office/word/2010/wordprocessingCanvas" xmlns:mo="http://schemas.microsoft.com/office/mac/office/2008/main" xmlns:mc="http://schemas.openxmlformats.org/markup-compatibility/2006" xmlns:mv="urn:schemas-microsoft-com:mac:vml" xmlns:o="urn:schemas-microsoft-com:office:office" xmlns:r="http://schemas.openxmlformats.org/officeDocument/2006/relationships" xmlns:m="http://schemas.openxmlformats.org/officeDocument/2006/math" xmlns:v="urn:schemas-microsoft-com:vml" xmlns:wp14="http://schemas.microsoft.com/office/word/2010/wordprocessingDrawing" xmlns:wp="http://schemas.openxmlformats.org/drawingml/2006/wordprocessingDrawing" xmlns:w10="urn:schemas-microsoft-com:office:word" xmlns:w="http://schemas.openxmlformats.org/wordprocessingml/2006/main" xmlns:w14="http://schemas.microsoft.com/office/word/2010/wordml" xmlns:wpg="http://schemas.microsoft.com/office/word/2010/wordprocessingGroup" xmlns:wpi="http://schemas.microsoft.com/office/word/2010/wordprocessingInk" xmlns:wne="http://schemas.microsoft.com/office/word/2006/wordml" xmlns:wps="http://schemas.microsoft.com/office/word/2010/wordprocessingShape" mc:Ignorable="w14 wp14">
   <w:body>
     <w:p>
-      <w:pPr>
-        <w:rPr>
-          <w:rFonts w:hint="eastAsia"/>
-        </w:rPr>
-      </w:pPr>
       <w:r>
         <w:rPr>
           <w:rFonts w:hint="eastAsia"/>
@@ -38,11 +33,6 @@
             <w:tcW w:w="8516" w:type="dxa"/>
           </w:tcPr>
           <w:p>
-            <w:pPr>
-              <w:rPr>
-                <w:rFonts w:hint="eastAsia"/>
-              </w:rPr>
-            </w:pPr>
             <w:r>
               <w:rPr>
                 <w:rFonts w:hint="eastAsia"/>
@@ -63,11 +53,6 @@
             </w:r>
           </w:p>
           <w:p>
-            <w:pPr>
-              <w:rPr>
-                <w:rFonts w:hint="eastAsia"/>
-              </w:rPr>
-            </w:pPr>
             <w:r>
               <w:rPr>
                 <w:rFonts w:hint="eastAsia"/>
@@ -76,11 +61,6 @@
             </w:r>
           </w:p>
           <w:p>
-            <w:pPr>
-              <w:rPr>
-                <w:rFonts w:hint="eastAsia"/>
-              </w:rPr>
-            </w:pPr>
             <w:r>
               <w:rPr>
                 <w:rFonts w:hint="eastAsia"/>
@@ -98,11 +78,6 @@
             </w:r>
           </w:p>
           <w:p>
-            <w:pPr>
-              <w:rPr>
-                <w:rFonts w:hint="eastAsia"/>
-              </w:rPr>
-            </w:pPr>
             <w:r>
               <w:rPr>
                 <w:rFonts w:hint="eastAsia"/>
@@ -128,11 +103,6 @@
             </w:r>
           </w:p>
           <w:p>
-            <w:pPr>
-              <w:rPr>
-                <w:rFonts w:hint="eastAsia"/>
-              </w:rPr>
-            </w:pPr>
             <w:r>
               <w:rPr>
                 <w:rFonts w:hint="eastAsia"/>
@@ -144,11 +114,6 @@
       </w:tr>
     </w:tbl>
     <w:p>
-      <w:pPr>
-        <w:rPr>
-          <w:rFonts w:hint="eastAsia"/>
-        </w:rPr>
-      </w:pPr>
       <w:r>
         <w:rPr>
           <w:rFonts w:hint="eastAsia"/>
@@ -197,19 +162,8 @@
         </w:drawing>
       </w:r>
     </w:p>
+    <w:p/>
     <w:p>
-      <w:pPr>
-        <w:rPr>
-          <w:rFonts w:hint="eastAsia"/>
-        </w:rPr>
-      </w:pPr>
-    </w:p>
-    <w:p>
-      <w:pPr>
-        <w:rPr>
-          <w:rFonts w:hint="eastAsia"/>
-        </w:rPr>
-      </w:pPr>
       <w:r>
         <w:rPr>
           <w:rFonts w:hint="eastAsia"/>
@@ -240,11 +194,6 @@
             <w:tcW w:w="8516" w:type="dxa"/>
           </w:tcPr>
           <w:p>
-            <w:pPr>
-              <w:rPr>
-                <w:rFonts w:hint="eastAsia"/>
-              </w:rPr>
-            </w:pPr>
             <w:r>
               <w:rPr>
                 <w:rFonts w:hint="eastAsia"/>
@@ -341,32 +290,236 @@
                 <w:rFonts w:hint="eastAsia"/>
               </w:rPr>
               <w:t>就是近似解。</w:t>
+            </w:r>
+          </w:p>
+          <w:p/>
+          <w:p>
+            <w:r>
+              <w:rPr>
+                <w:rFonts w:hint="eastAsia"/>
+              </w:rPr>
+              <w:t>过程：</w:t>
+            </w:r>
+            <w:r>
+              <w:t xml:space="preserve">p= </w:t>
+            </w:r>
+            <w:proofErr w:type="spellStart"/>
+            <w:r>
+              <w:t>Ax</w:t>
+            </w:r>
+            <w:r>
+              <w:rPr>
+                <w:vertAlign w:val="subscript"/>
+              </w:rPr>
+              <w:t>hat</w:t>
+            </w:r>
+            <w:proofErr w:type="spellEnd"/>
+            <w:r>
+              <w:t xml:space="preserve"> , </w:t>
+            </w:r>
+            <w:r>
+              <w:rPr>
+                <w:rFonts w:hint="eastAsia"/>
+              </w:rPr>
+              <w:t>假设</w:t>
+            </w:r>
+            <w:r>
+              <w:t>e = p-b(</w:t>
+            </w:r>
+            <w:r>
+              <w:rPr>
+                <w:rFonts w:hint="eastAsia"/>
+              </w:rPr>
+              <w:t>注意都是向量</w:t>
+            </w:r>
+            <w:r>
+              <w:t>)</w:t>
+            </w:r>
+            <w:r>
+              <w:rPr>
+                <w:rFonts w:hint="eastAsia"/>
+              </w:rPr>
+              <w:t>，那么</w:t>
+            </w:r>
+            <w:r>
+              <w:t>e</w:t>
+            </w:r>
+            <w:r>
+              <w:rPr>
+                <w:rFonts w:hint="eastAsia"/>
+              </w:rPr>
+              <w:t>应该垂直于</w:t>
+            </w:r>
+            <w:r>
+              <w:t>A</w:t>
+            </w:r>
+            <w:r>
+              <w:rPr>
+                <w:rFonts w:hint="eastAsia"/>
+              </w:rPr>
+              <w:t>的列向量中的所有基，或者</w:t>
+            </w:r>
+            <w:r>
+              <w:t>e</w:t>
+            </w:r>
+            <w:r>
+              <w:rPr>
+                <w:rFonts w:hint="eastAsia"/>
+              </w:rPr>
+              <w:t>在</w:t>
+            </w:r>
+            <w:r>
+              <w:t>N[A’]</w:t>
+            </w:r>
+            <w:r>
+              <w:rPr>
+                <w:rFonts w:hint="eastAsia"/>
+              </w:rPr>
+              <w:t>里，或者</w:t>
+            </w:r>
+            <w:r>
+              <w:t>e</w:t>
+            </w:r>
+            <w:r>
+              <w:rPr>
+                <w:rFonts w:hint="eastAsia"/>
+              </w:rPr>
+              <w:t>于</w:t>
+            </w:r>
+            <w:r>
+              <w:t>C(A)</w:t>
+            </w:r>
+            <w:r>
+              <w:rPr>
+                <w:rFonts w:hint="eastAsia"/>
+              </w:rPr>
+              <w:t>垂直；假设</w:t>
+            </w:r>
+            <w:r>
+              <w:t xml:space="preserve">A=[a1,a2],a1 </w:t>
+            </w:r>
+            <w:r>
+              <w:rPr>
+                <w:rFonts w:hint="eastAsia"/>
+              </w:rPr>
+              <w:t>和</w:t>
+            </w:r>
+            <w:r>
+              <w:t>a2</w:t>
+            </w:r>
+            <w:r>
+              <w:rPr>
+                <w:rFonts w:hint="eastAsia"/>
+              </w:rPr>
+              <w:t>是</w:t>
+            </w:r>
+            <w:r>
+              <w:t>A</w:t>
+            </w:r>
+            <w:r>
+              <w:rPr>
+                <w:rFonts w:hint="eastAsia"/>
+              </w:rPr>
+              <w:t>的两个基，那么有：</w:t>
             </w:r>
           </w:p>
           <w:p>
-            <w:pPr>
-              <w:rPr>
-                <w:rFonts w:hint="eastAsia"/>
-              </w:rPr>
-            </w:pPr>
+            <w:r>
+              <w:t xml:space="preserve">a1’*( </w:t>
+            </w:r>
+            <w:proofErr w:type="spellStart"/>
+            <w:r>
+              <w:t>Ax</w:t>
+            </w:r>
+            <w:r>
+              <w:rPr>
+                <w:vertAlign w:val="subscript"/>
+              </w:rPr>
+              <w:t>hat</w:t>
+            </w:r>
+            <w:proofErr w:type="spellEnd"/>
+            <w:r>
+              <w:t xml:space="preserve">  - b) = 0; a2’*( </w:t>
+            </w:r>
+            <w:proofErr w:type="spellStart"/>
+            <w:r>
+              <w:t>Ax</w:t>
+            </w:r>
+            <w:r>
+              <w:rPr>
+                <w:vertAlign w:val="subscript"/>
+              </w:rPr>
+              <w:t>hat</w:t>
+            </w:r>
+            <w:proofErr w:type="spellEnd"/>
+            <w:r>
+              <w:t xml:space="preserve">  - b) = 0 =&gt; A’(</w:t>
+            </w:r>
+            <w:proofErr w:type="spellStart"/>
+            <w:r>
+              <w:t>Ax</w:t>
+            </w:r>
+            <w:r>
+              <w:rPr>
+                <w:vertAlign w:val="subscript"/>
+              </w:rPr>
+              <w:t>hat</w:t>
+            </w:r>
+            <w:proofErr w:type="spellEnd"/>
+            <w:r>
+              <w:t xml:space="preserve"> -b) = 0    [</w:t>
+            </w:r>
+            <w:r>
+              <w:rPr>
+                <w:rFonts w:hint="eastAsia"/>
+              </w:rPr>
+              <w:t>此时</w:t>
+            </w:r>
+            <w:r>
+              <w:t>0</w:t>
+            </w:r>
+            <w:r>
+              <w:rPr>
+                <w:rFonts w:hint="eastAsia"/>
+              </w:rPr>
+              <w:t>是向量</w:t>
+            </w:r>
+            <w:r>
+              <w:t>]</w:t>
+            </w:r>
           </w:p>
           <w:p>
-            <w:pPr>
-              <w:rPr>
-                <w:rFonts w:hint="eastAsia"/>
-              </w:rPr>
-            </w:pPr>
-            <w:r>
-              <w:rPr>
-                <w:rFonts w:hint="eastAsia"/>
-              </w:rPr>
-              <w:t>过程：</w:t>
-            </w:r>
-            <w:r>
-              <w:t xml:space="preserve">p= </w:t>
+            <w:r>
+              <w:rPr>
+                <w:rFonts w:hint="eastAsia"/>
+              </w:rPr>
+              <w:t>那么</w:t>
             </w:r>
             <w:proofErr w:type="spellStart"/>
             <w:r>
+              <w:t>x</w:t>
+            </w:r>
+            <w:r>
+              <w:rPr>
+                <w:vertAlign w:val="subscript"/>
+              </w:rPr>
+              <w:t>hat</w:t>
+            </w:r>
+            <w:proofErr w:type="spellEnd"/>
+            <w:r>
+              <w:t xml:space="preserve">  = (A’A)</w:t>
+            </w:r>
+            <w:r>
+              <w:rPr>
+                <w:vertAlign w:val="superscript"/>
+              </w:rPr>
+              <w:t>-1</w:t>
+            </w:r>
+            <w:r>
+              <w:t xml:space="preserve">A’b   =&gt; p = </w:t>
+            </w:r>
+            <w:proofErr w:type="spellStart"/>
+            <w:r>
               <w:t>Ax</w:t>
             </w:r>
             <w:r>
@@ -377,25 +530,109 @@
             </w:r>
             <w:proofErr w:type="spellEnd"/>
             <w:r>
-              <w:t xml:space="preserve"> , </w:t>
-            </w:r>
-            <w:r>
-              <w:rPr>
-                <w:rFonts w:hint="eastAsia"/>
-              </w:rPr>
-              <w:t>假设</w:t>
-            </w:r>
-            <w:r>
-              <w:t>e = p-b(</w:t>
-            </w:r>
-            <w:r>
-              <w:rPr>
-                <w:rFonts w:hint="eastAsia"/>
-              </w:rPr>
-              <w:t>注意都是向量</w:t>
-            </w:r>
-            <w:r>
-              <w:t>)</w:t>
+              <w:t>=A(A’A)</w:t>
+            </w:r>
+            <w:r>
+              <w:rPr>
+                <w:vertAlign w:val="superscript"/>
+              </w:rPr>
+              <w:t>-1</w:t>
+            </w:r>
+            <w:r>
+              <w:t>A’b=</w:t>
+            </w:r>
+            <w:proofErr w:type="spellStart"/>
+            <w:r>
+              <w:rPr>
+                <w:b/>
+                <w:color w:val="FF0000"/>
+              </w:rPr>
+              <w:t>ProjectionMatrix</w:t>
+            </w:r>
+            <w:proofErr w:type="spellEnd"/>
+            <w:r>
+              <w:rPr>
+                <w:b/>
+                <w:color w:val="FF0000"/>
+              </w:rPr>
+              <w:t xml:space="preserve"> *b</w:t>
+            </w:r>
+            <w:r>
+              <w:t>;</w:t>
+            </w:r>
+          </w:p>
+          <w:p/>
+          <w:p>
+            <w:proofErr w:type="spellStart"/>
+            <w:r>
+              <w:t>ProjectionMatrix</w:t>
+            </w:r>
+            <w:proofErr w:type="spellEnd"/>
+            <w:r>
+              <w:t xml:space="preserve"> = A(A’A)</w:t>
+            </w:r>
+            <w:r>
+              <w:rPr>
+                <w:vertAlign w:val="superscript"/>
+              </w:rPr>
+              <w:t>-1</w:t>
+            </w:r>
+            <w:r>
+              <w:t>A’ ,</w:t>
+            </w:r>
+            <w:r>
+              <w:rPr>
+                <w:rFonts w:hint="eastAsia"/>
+              </w:rPr>
+              <w:t>注意此时</w:t>
+            </w:r>
+            <w:r>
+              <w:t>A</w:t>
+            </w:r>
+            <w:r>
+              <w:rPr>
+                <w:rFonts w:hint="eastAsia"/>
+              </w:rPr>
+              <w:t>不一定是可逆的，因此不能写成</w:t>
+            </w:r>
+            <w:r>
+              <w:t>AA</w:t>
+            </w:r>
+            <w:r>
+              <w:rPr>
+                <w:vertAlign w:val="superscript"/>
+              </w:rPr>
+              <w:t>-1</w:t>
+            </w:r>
+            <w:r>
+              <w:t>(A’)</w:t>
+            </w:r>
+            <w:r>
+              <w:rPr>
+                <w:vertAlign w:val="superscript"/>
+              </w:rPr>
+              <w:t>-1</w:t>
+            </w:r>
+            <w:r>
+              <w:t xml:space="preserve">A’, </w:t>
+            </w:r>
+            <w:r>
+              <w:rPr>
+                <w:rFonts w:hint="eastAsia"/>
+              </w:rPr>
+              <w:t>事实上，如果</w:t>
+            </w:r>
+            <w:r>
+              <w:t>A</w:t>
+            </w:r>
+            <w:r>
+              <w:rPr>
+                <w:rFonts w:hint="eastAsia"/>
+              </w:rPr>
+              <w:t>是方阵并且是可逆的，那么它必定是</w:t>
+            </w:r>
+            <w:r>
+              <w:t>full rank</w:t>
             </w:r>
             <w:r>
               <w:rPr>
@@ -403,100 +640,104 @@
               </w:rPr>
               <w:t>，那么</w:t>
             </w:r>
-            <w:r>
-              <w:t>e</w:t>
-            </w:r>
-            <w:r>
-              <w:rPr>
-                <w:rFonts w:hint="eastAsia"/>
-              </w:rPr>
-              <w:t>应该垂直于</w:t>
-            </w:r>
-            <w:r>
-              <w:t>A</w:t>
-            </w:r>
-            <w:r>
-              <w:rPr>
-                <w:rFonts w:hint="eastAsia"/>
-              </w:rPr>
-              <w:t>的列向量中的所有基，或者</w:t>
-            </w:r>
-            <w:r>
-              <w:t>e</w:t>
-            </w:r>
-            <w:r>
-              <w:rPr>
-                <w:rFonts w:hint="eastAsia"/>
-              </w:rPr>
-              <w:t>在</w:t>
-            </w:r>
-            <w:r>
-              <w:t>N[A’]</w:t>
-            </w:r>
-            <w:r>
-              <w:rPr>
-                <w:rFonts w:hint="eastAsia"/>
-              </w:rPr>
-              <w:t>里，或者</w:t>
-            </w:r>
-            <w:r>
-              <w:t>e</w:t>
-            </w:r>
-            <w:r>
-              <w:rPr>
-                <w:rFonts w:hint="eastAsia"/>
-              </w:rPr>
-              <w:t>于</w:t>
-            </w:r>
-            <w:r>
-              <w:t>C(A)</w:t>
-            </w:r>
-            <w:r>
-              <w:rPr>
-                <w:rFonts w:hint="eastAsia"/>
-              </w:rPr>
-              <w:t>垂直；假设</w:t>
-            </w:r>
-            <w:r>
-              <w:t xml:space="preserve">A=[a1,a2],a1 </w:t>
-            </w:r>
-            <w:r>
-              <w:rPr>
-                <w:rFonts w:hint="eastAsia"/>
-              </w:rPr>
-              <w:t>和</w:t>
-            </w:r>
-            <w:r>
-              <w:t>a2</w:t>
-            </w:r>
-            <w:r>
-              <w:rPr>
-                <w:rFonts w:hint="eastAsia"/>
-              </w:rPr>
-              <w:t>是</w:t>
-            </w:r>
-            <w:r>
-              <w:t>A</w:t>
-            </w:r>
-            <w:r>
-              <w:rPr>
-                <w:rFonts w:hint="eastAsia"/>
-              </w:rPr>
-              <w:t>的两个基，那么有：</w:t>
+            <w:proofErr w:type="spellStart"/>
+            <w:r>
+              <w:t>ProjectionMatrix</w:t>
+            </w:r>
+            <w:proofErr w:type="spellEnd"/>
+            <w:r>
+              <w:rPr>
+                <w:rFonts w:hint="eastAsia"/>
+              </w:rPr>
+              <w:t>也必定是单位矩阵（例如将一个三维向量投影到三维空间内，仍然是自己）。但是对于大部分情况，都需要将向量投影到一个子空间内，这样</w:t>
+            </w:r>
+            <w:proofErr w:type="spellStart"/>
+            <w:r>
+              <w:t>ProjectionMatrix</w:t>
+            </w:r>
+            <w:proofErr w:type="spellEnd"/>
+            <w:r>
+              <w:rPr>
+                <w:rFonts w:hint="eastAsia"/>
+              </w:rPr>
+              <w:t>就必须写成</w:t>
+            </w:r>
+            <w:r>
+              <w:rPr>
+                <w:b/>
+                <w:color w:val="FF0000"/>
+              </w:rPr>
+              <w:t>A(A’A)</w:t>
+            </w:r>
+            <w:r>
+              <w:rPr>
+                <w:b/>
+                <w:color w:val="FF0000"/>
+                <w:vertAlign w:val="superscript"/>
+              </w:rPr>
+              <w:t>-1</w:t>
+            </w:r>
+            <w:r>
+              <w:rPr>
+                <w:b/>
+                <w:color w:val="FF0000"/>
+              </w:rPr>
+              <w:t>A’</w:t>
+            </w:r>
+            <w:r>
+              <w:rPr>
+                <w:rFonts w:hint="eastAsia"/>
+              </w:rPr>
+              <w:t>的形式了。</w:t>
+            </w:r>
+          </w:p>
+          <w:p/>
+          <w:p>
+            <w:r>
+              <w:rPr>
+                <w:rFonts w:hint="eastAsia"/>
+              </w:rPr>
+              <w:t>引入了投影矩阵，那么我们就有最优的近似解了</w:t>
+            </w:r>
+            <w:proofErr w:type="spellStart"/>
+            <w:r>
+              <w:t>Ax</w:t>
+            </w:r>
+            <w:r>
+              <w:rPr>
+                <w:vertAlign w:val="subscript"/>
+              </w:rPr>
+              <w:t>hat</w:t>
+            </w:r>
+            <w:proofErr w:type="spellEnd"/>
+            <w:r>
+              <w:t xml:space="preserve"> = p</w:t>
+            </w:r>
+            <w:r>
+              <w:rPr>
+                <w:rFonts w:hint="eastAsia"/>
+              </w:rPr>
+              <w:t>＝</w:t>
+            </w:r>
+            <w:proofErr w:type="spellStart"/>
+            <w:r>
+              <w:t>ProjectionMatrix</w:t>
+            </w:r>
+            <w:proofErr w:type="spellEnd"/>
+            <w:r>
+              <w:t>*b,</w:t>
             </w:r>
           </w:p>
           <w:p>
-            <w:pPr>
-              <w:rPr>
-                <w:rFonts w:hint="eastAsia"/>
-              </w:rPr>
-            </w:pPr>
-            <w:r>
-              <w:t xml:space="preserve">a1’*( </w:t>
+            <w:r>
+              <w:rPr>
+                <w:rFonts w:hint="eastAsia"/>
+              </w:rPr>
+              <w:t>那么</w:t>
             </w:r>
             <w:proofErr w:type="spellStart"/>
             <w:r>
-              <w:t>Ax</w:t>
+              <w:t>x</w:t>
             </w:r>
             <w:r>
               <w:rPr>
@@ -506,11 +747,23 @@
             </w:r>
             <w:proofErr w:type="spellEnd"/>
             <w:r>
-              <w:t xml:space="preserve">  - b) = 0; a2’*( </w:t>
+              <w:rPr>
+                <w:rFonts w:hint="eastAsia"/>
+              </w:rPr>
+              <w:t>满足：</w:t>
+            </w:r>
+            <w:r>
+              <w:rPr>
+                <w:rFonts w:hint="eastAsia"/>
+              </w:rPr>
+              <w:t xml:space="preserve"> </w:t>
+            </w:r>
+            <w:r>
+              <w:t xml:space="preserve">A’A </w:t>
             </w:r>
             <w:proofErr w:type="spellStart"/>
             <w:r>
-              <w:t>Ax</w:t>
+              <w:t>x</w:t>
             </w:r>
             <w:r>
               <w:rPr>
@@ -520,11 +773,34 @@
             </w:r>
             <w:proofErr w:type="spellEnd"/>
             <w:r>
-              <w:t xml:space="preserve">  - b) = 0 =&gt; A’(</w:t>
+              <w:t xml:space="preserve"> = </w:t>
             </w:r>
             <w:proofErr w:type="spellStart"/>
             <w:r>
-              <w:t>Ax</w:t>
+              <w:t>A’b</w:t>
+            </w:r>
+            <w:proofErr w:type="spellEnd"/>
+            <w:r>
+              <w:t xml:space="preserve">, </w:t>
+            </w:r>
+            <w:r>
+              <w:rPr>
+                <w:rFonts w:hint="eastAsia"/>
+              </w:rPr>
+              <w:t>当</w:t>
+            </w:r>
+            <w:r>
+              <w:t>A’A</w:t>
+            </w:r>
+            <w:r>
+              <w:rPr>
+                <w:rFonts w:hint="eastAsia"/>
+              </w:rPr>
+              <w:t>可逆时，</w:t>
+            </w:r>
+            <w:proofErr w:type="spellStart"/>
+            <w:r>
+              <w:t>x</w:t>
             </w:r>
             <w:r>
               <w:rPr>
@@ -534,106 +810,110 @@
             </w:r>
             <w:proofErr w:type="spellEnd"/>
             <w:r>
-              <w:t xml:space="preserve"> -b) = 0    [</w:t>
-            </w:r>
-            <w:r>
-              <w:rPr>
-                <w:rFonts w:hint="eastAsia"/>
-              </w:rPr>
-              <w:t>此时</w:t>
-            </w:r>
-            <w:r>
-              <w:t>0</w:t>
-            </w:r>
-            <w:r>
-              <w:rPr>
-                <w:rFonts w:hint="eastAsia"/>
-              </w:rPr>
-              <w:t>是向量</w:t>
-            </w:r>
-            <w:r>
-              <w:t>]</w:t>
+              <w:rPr>
+                <w:rFonts w:hint="eastAsia"/>
+              </w:rPr>
+              <w:t>＝</w:t>
+            </w:r>
+            <w:r>
+              <w:t>(</w:t>
+            </w:r>
+            <w:r>
+              <w:t>A’A</w:t>
+            </w:r>
+            <w:r>
+              <w:t>)</w:t>
+            </w:r>
+            <w:r>
+              <w:rPr>
+                <w:vertAlign w:val="superscript"/>
+              </w:rPr>
+              <w:t>-1</w:t>
+            </w:r>
+            <w:r>
+              <w:t>A’b</w:t>
             </w:r>
           </w:p>
+          <w:p/>
+        </w:tc>
+      </w:tr>
+    </w:tbl>
+    <w:p/>
+    <w:p>
+      <w:pPr>
+        <w:rPr>
+          <w:rFonts w:hint="eastAsia"/>
+        </w:rPr>
+      </w:pPr>
+      <w:r>
+        <w:rPr>
+          <w:rFonts w:hint="eastAsia"/>
+          <w:b/>
+          <w:color w:val="0000FF"/>
+        </w:rPr>
+        <w:t>矩阵的可逆性</w:t>
+      </w:r>
+      <w:r>
+        <w:rPr>
+          <w:rFonts w:hint="eastAsia"/>
+        </w:rPr>
+        <w:t>：</w:t>
+      </w:r>
+    </w:p>
+    <w:tbl>
+      <w:tblPr>
+        <w:tblStyle w:val="a3"/>
+        <w:tblW w:w="0" w:type="auto"/>
+        <w:tblLook w:val="04A0" w:firstRow="1" w:lastRow="0" w:firstColumn="1" w:lastColumn="0" w:noHBand="0" w:noVBand="1"/>
+      </w:tblPr>
+      <w:tblGrid>
+        <w:gridCol w:w="8516"/>
+      </w:tblGrid>
+      <w:tr>
+        <w:tc>
+          <w:tcPr>
+            <w:tcW w:w="8516" w:type="dxa"/>
+          </w:tcPr>
           <w:p>
             <w:r>
               <w:rPr>
                 <w:rFonts w:hint="eastAsia"/>
               </w:rPr>
-              <w:t>那么</w:t>
-            </w:r>
-            <w:proofErr w:type="spellStart"/>
-            <w:r>
-              <w:t>x</w:t>
-            </w:r>
-            <w:r>
-              <w:rPr>
-                <w:vertAlign w:val="subscript"/>
-              </w:rPr>
-              <w:t>hat</w:t>
-            </w:r>
-            <w:proofErr w:type="spellEnd"/>
-            <w:r>
-              <w:t xml:space="preserve">  = (A’A)</w:t>
-            </w:r>
-            <w:r>
-              <w:rPr>
-                <w:vertAlign w:val="superscript"/>
-              </w:rPr>
-              <w:t>-1</w:t>
-            </w:r>
-            <w:r>
-              <w:t xml:space="preserve">A’b   =&gt; p = </w:t>
-            </w:r>
-            <w:proofErr w:type="spellStart"/>
-            <w:r>
-              <w:t>Ax</w:t>
-            </w:r>
-            <w:r>
-              <w:rPr>
-                <w:vertAlign w:val="subscript"/>
-              </w:rPr>
-              <w:t>hat</w:t>
-            </w:r>
-            <w:proofErr w:type="spellEnd"/>
-            <w:r>
-              <w:t>=A</w:t>
-            </w:r>
-            <w:r>
-              <w:t>(A’A)</w:t>
-            </w:r>
-            <w:r>
-              <w:rPr>
-                <w:vertAlign w:val="superscript"/>
-              </w:rPr>
-              <w:t>-1</w:t>
-            </w:r>
-            <w:r>
-              <w:t>A’b</w:t>
-            </w:r>
-            <w:r>
-              <w:t>=</w:t>
-            </w:r>
-            <w:bookmarkStart w:id="0" w:name="_GoBack"/>
-            <w:proofErr w:type="spellStart"/>
-            <w:r>
-              <w:rPr>
-                <w:b/>
-                <w:color w:val="FF0000"/>
-              </w:rPr>
-              <w:t>ProjectionMatrix</w:t>
-            </w:r>
-            <w:proofErr w:type="spellEnd"/>
-            <w:r>
-              <w:rPr>
-                <w:b/>
-                <w:color w:val="FF0000"/>
-              </w:rPr>
-              <w:t xml:space="preserve"> *b</w:t>
-            </w:r>
-            <w:bookmarkEnd w:id="0"/>
-            <w:r>
-              <w:t>;</w:t>
+              <w:lastRenderedPageBreak/>
+              <w:t>如果</w:t>
+            </w:r>
+            <w:r>
+              <w:t>A</w:t>
+            </w:r>
+            <w:r>
+              <w:rPr>
+                <w:rFonts w:hint="eastAsia"/>
+              </w:rPr>
+              <w:t>包含</w:t>
+            </w:r>
+            <w:r>
+              <w:t>independent columns,</w:t>
+            </w:r>
+            <w:r>
+              <w:rPr>
+                <w:rFonts w:hint="eastAsia"/>
+              </w:rPr>
+              <w:t>则</w:t>
+            </w:r>
+            <w:r>
+              <w:t>A’A</w:t>
+            </w:r>
+            <w:r>
+              <w:rPr>
+                <w:rFonts w:hint="eastAsia"/>
+              </w:rPr>
+              <w:t>是可逆的</w:t>
+            </w:r>
+            <w:r>
+              <w:rPr>
+                <w:rFonts w:hint="eastAsia"/>
+              </w:rPr>
+              <w:t>。</w:t>
             </w:r>
           </w:p>
           <w:p/>
@@ -643,138 +923,20 @@
                 <w:rFonts w:hint="eastAsia"/>
               </w:rPr>
             </w:pPr>
-            <w:proofErr w:type="spellStart"/>
-            <w:r>
-              <w:t>ProjectionMatrix</w:t>
-            </w:r>
-            <w:proofErr w:type="spellEnd"/>
-            <w:r>
-              <w:t xml:space="preserve"> = </w:t>
-            </w:r>
-            <w:r>
-              <w:t>A(A’A)</w:t>
-            </w:r>
-            <w:r>
-              <w:rPr>
-                <w:vertAlign w:val="superscript"/>
-              </w:rPr>
-              <w:t>-1</w:t>
-            </w:r>
-            <w:r>
-              <w:t>A’</w:t>
-            </w:r>
-            <w:r>
-              <w:t xml:space="preserve"> ,</w:t>
-            </w:r>
-            <w:r>
-              <w:rPr>
-                <w:rFonts w:hint="eastAsia"/>
-              </w:rPr>
-              <w:t>注意此时</w:t>
-            </w:r>
-            <w:r>
-              <w:t>A</w:t>
-            </w:r>
-            <w:r>
-              <w:rPr>
-                <w:rFonts w:hint="eastAsia"/>
-              </w:rPr>
-              <w:t>不一定是可逆的，因此不能写成</w:t>
-            </w:r>
-            <w:r>
-              <w:t>AA</w:t>
-            </w:r>
-            <w:r>
-              <w:rPr>
-                <w:vertAlign w:val="superscript"/>
-              </w:rPr>
-              <w:t>-1</w:t>
-            </w:r>
-            <w:r>
-              <w:t>(A’)</w:t>
-            </w:r>
-            <w:r>
-              <w:rPr>
-                <w:vertAlign w:val="superscript"/>
-              </w:rPr>
-              <w:t>-1</w:t>
-            </w:r>
-            <w:r>
-              <w:t xml:space="preserve">A’, </w:t>
-            </w:r>
-            <w:r>
-              <w:rPr>
-                <w:rFonts w:hint="eastAsia"/>
-              </w:rPr>
-              <w:t>事实上，如果</w:t>
-            </w:r>
-            <w:r>
-              <w:t>A</w:t>
-            </w:r>
-            <w:r>
-              <w:rPr>
-                <w:rFonts w:hint="eastAsia"/>
-              </w:rPr>
-              <w:t>是方阵并且是可逆的，那么它必定是</w:t>
-            </w:r>
-            <w:r>
-              <w:t>full rank</w:t>
-            </w:r>
-            <w:r>
-              <w:rPr>
-                <w:rFonts w:hint="eastAsia"/>
-              </w:rPr>
-              <w:t>，那么</w:t>
-            </w:r>
-            <w:proofErr w:type="spellStart"/>
-            <w:r>
-              <w:t>ProjectionMatrix</w:t>
-            </w:r>
-            <w:proofErr w:type="spellEnd"/>
-            <w:r>
-              <w:rPr>
-                <w:rFonts w:hint="eastAsia"/>
-              </w:rPr>
-              <w:t>也必定是单位矩阵（例如将一个三维向量投影到三维空间内，仍然是自己）。但是对于大部分情况，都需要将向量投影到一个子空间内，这样</w:t>
-            </w:r>
-            <w:proofErr w:type="spellStart"/>
-            <w:r>
-              <w:t>ProjectionMatrix</w:t>
-            </w:r>
-            <w:proofErr w:type="spellEnd"/>
-            <w:r>
-              <w:rPr>
-                <w:rFonts w:hint="eastAsia"/>
-              </w:rPr>
-              <w:t>就必须写成</w:t>
-            </w:r>
-            <w:r>
-              <w:rPr>
-                <w:b/>
-                <w:color w:val="FF0000"/>
-              </w:rPr>
-              <w:t>A(A’A)</w:t>
-            </w:r>
-            <w:r>
-              <w:rPr>
-                <w:b/>
-                <w:color w:val="FF0000"/>
-                <w:vertAlign w:val="superscript"/>
-              </w:rPr>
-              <w:t>-1</w:t>
-            </w:r>
-            <w:r>
-              <w:rPr>
-                <w:b/>
-                <w:color w:val="FF0000"/>
-              </w:rPr>
-              <w:t>A’</w:t>
-            </w:r>
-            <w:r>
-              <w:rPr>
-                <w:rFonts w:hint="eastAsia"/>
-              </w:rPr>
-              <w:t>的形式了。</w:t>
+            <w:r>
+              <w:rPr>
+                <w:rFonts w:hint="eastAsia"/>
+              </w:rPr>
+              <w:t>证明一个矩阵是可</w:t>
+            </w:r>
+            <w:r>
+              <w:t>P</w:t>
+            </w:r>
+            <w:r>
+              <w:rPr>
+                <w:rFonts w:hint="eastAsia"/>
+              </w:rPr>
+              <w:t>的，</w:t>
             </w:r>
           </w:p>
           <w:p>
@@ -783,6 +945,35 @@
                 <w:rFonts w:hint="eastAsia"/>
               </w:rPr>
             </w:pPr>
+            <w:r>
+              <w:rPr>
+                <w:rFonts w:hint="eastAsia"/>
+              </w:rPr>
+              <w:t>那么</w:t>
+            </w:r>
+            <w:proofErr w:type="spellStart"/>
+            <w:r>
+              <w:t>Px</w:t>
+            </w:r>
+            <w:proofErr w:type="spellEnd"/>
+            <w:r>
+              <w:t>=0</w:t>
+            </w:r>
+            <w:r>
+              <w:rPr>
+                <w:rFonts w:hint="eastAsia"/>
+              </w:rPr>
+              <w:t>只有零解，换句话说，</w:t>
+            </w:r>
+            <w:r>
+              <w:t>P</w:t>
+            </w:r>
+            <w:r>
+              <w:rPr>
+                <w:rFonts w:hint="eastAsia"/>
+              </w:rPr>
+              <w:t>的零空间只包含零向量。</w:t>
+            </w:r>
           </w:p>
         </w:tc>
       </w:tr>
@@ -793,7 +984,315 @@
           <w:rFonts w:hint="eastAsia"/>
         </w:rPr>
       </w:pPr>
+      <w:r>
+        <w:rPr>
+          <w:b/>
+          <w:color w:val="0000FF"/>
+        </w:rPr>
+        <w:t>Orthonormal</w:t>
+      </w:r>
+      <w:r>
+        <w:rPr>
+          <w:rFonts w:hint="eastAsia"/>
+          <w:b/>
+          <w:color w:val="0000FF"/>
+        </w:rPr>
+        <w:t>的矩阵</w:t>
+      </w:r>
+      <w:r>
+        <w:rPr>
+          <w:rFonts w:hint="eastAsia"/>
+        </w:rPr>
+        <w:t>：</w:t>
+      </w:r>
     </w:p>
+    <w:tbl>
+      <w:tblPr>
+        <w:tblStyle w:val="a3"/>
+        <w:tblW w:w="0" w:type="auto"/>
+        <w:tblLook w:val="04A0" w:firstRow="1" w:lastRow="0" w:firstColumn="1" w:lastColumn="0" w:noHBand="0" w:noVBand="1"/>
+      </w:tblPr>
+      <w:tblGrid>
+        <w:gridCol w:w="8516"/>
+      </w:tblGrid>
+      <w:tr>
+        <w:tc>
+          <w:tcPr>
+            <w:tcW w:w="8516" w:type="dxa"/>
+          </w:tcPr>
+          <w:p>
+            <w:pPr>
+              <w:rPr>
+                <w:rFonts w:hint="eastAsia"/>
+              </w:rPr>
+            </w:pPr>
+            <w:r>
+              <w:rPr>
+                <w:rFonts w:hint="eastAsia"/>
+              </w:rPr>
+              <w:t>一个矩阵</w:t>
+            </w:r>
+            <w:r>
+              <w:t>Q</w:t>
+            </w:r>
+            <w:r>
+              <w:rPr>
+                <w:rFonts w:hint="eastAsia"/>
+              </w:rPr>
+              <w:t>如果各列是</w:t>
+            </w:r>
+            <w:r>
+              <w:t>orthonormal</w:t>
+            </w:r>
+            <w:r>
+              <w:rPr>
+                <w:rFonts w:hint="eastAsia"/>
+              </w:rPr>
+              <w:t>的，即</w:t>
+            </w:r>
+            <w:r>
+              <w:t>Q’Q = I(</w:t>
+            </w:r>
+            <w:r>
+              <w:rPr>
+                <w:rFonts w:hint="eastAsia"/>
+              </w:rPr>
+              <w:t>根据定义得到，注意</w:t>
+            </w:r>
+            <w:r>
+              <w:t>QQ’</w:t>
+            </w:r>
+            <w:r>
+              <w:rPr>
+                <w:rFonts w:hint="eastAsia"/>
+              </w:rPr>
+              <w:t>不一定是</w:t>
+            </w:r>
+            <w:r>
+              <w:t>I,</w:t>
+            </w:r>
+            <w:r>
+              <w:rPr>
+                <w:rFonts w:hint="eastAsia"/>
+              </w:rPr>
+              <w:t>因为</w:t>
+            </w:r>
+            <w:r>
+              <w:rPr>
+                <w:rFonts w:hint="eastAsia"/>
+              </w:rPr>
+              <w:t xml:space="preserve"> </w:t>
+            </w:r>
+            <w:r>
+              <w:t>Q</w:t>
+            </w:r>
+            <w:r>
+              <w:rPr>
+                <w:rFonts w:hint="eastAsia"/>
+              </w:rPr>
+              <w:t>不一定是</w:t>
+            </w:r>
+            <w:r>
+              <w:t>square</w:t>
+            </w:r>
+            <w:r>
+              <w:rPr>
+                <w:rFonts w:hint="eastAsia"/>
+              </w:rPr>
+              <w:t>的</w:t>
+            </w:r>
+            <w:r>
+              <w:t>)</w:t>
+            </w:r>
+          </w:p>
+          <w:p>
+            <w:pPr>
+              <w:rPr>
+                <w:rFonts w:hint="eastAsia"/>
+              </w:rPr>
+            </w:pPr>
+          </w:p>
+          <w:p>
+            <w:r>
+              <w:rPr>
+                <w:rFonts w:hint="eastAsia"/>
+              </w:rPr>
+              <w:t>如果一个矩阵是由正交的基组成</w:t>
+            </w:r>
+            <w:r>
+              <w:t xml:space="preserve">Q, </w:t>
+            </w:r>
+            <w:r>
+              <w:rPr>
+                <w:rFonts w:hint="eastAsia"/>
+              </w:rPr>
+              <w:t>那么其投影矩阵</w:t>
+            </w:r>
+            <w:r>
+              <w:t>P=Q(Q’Q)</w:t>
+            </w:r>
+            <w:r>
+              <w:rPr>
+                <w:vertAlign w:val="superscript"/>
+              </w:rPr>
+              <w:t>-1</w:t>
+            </w:r>
+            <w:r>
+              <w:t>Q’=QQ’,</w:t>
+            </w:r>
+          </w:p>
+          <w:p>
+            <w:pPr>
+              <w:rPr>
+                <w:rFonts w:hint="eastAsia"/>
+              </w:rPr>
+            </w:pPr>
+            <w:r>
+              <w:rPr>
+                <w:rFonts w:hint="eastAsia"/>
+              </w:rPr>
+              <w:t>而且，</w:t>
+            </w:r>
+            <w:proofErr w:type="spellStart"/>
+            <w:r>
+              <w:t>x</w:t>
+            </w:r>
+            <w:r>
+              <w:rPr>
+                <w:vertAlign w:val="subscript"/>
+              </w:rPr>
+              <w:t>hat</w:t>
+            </w:r>
+            <w:proofErr w:type="spellEnd"/>
+            <w:r>
+              <w:rPr>
+                <w:rFonts w:hint="eastAsia"/>
+              </w:rPr>
+              <w:t>＝</w:t>
+            </w:r>
+            <w:r>
+              <w:t>(</w:t>
+            </w:r>
+            <w:r>
+              <w:t>Q</w:t>
+            </w:r>
+            <w:r>
+              <w:t>’</w:t>
+            </w:r>
+            <w:r>
+              <w:t>Q</w:t>
+            </w:r>
+            <w:r>
+              <w:t>)</w:t>
+            </w:r>
+            <w:r>
+              <w:rPr>
+                <w:vertAlign w:val="superscript"/>
+              </w:rPr>
+              <w:t>-1</w:t>
+            </w:r>
+            <w:r>
+              <w:t>Q</w:t>
+            </w:r>
+            <w:r>
+              <w:t>’b</w:t>
+            </w:r>
+            <w:r>
+              <w:t>=</w:t>
+            </w:r>
+            <w:proofErr w:type="spellStart"/>
+            <w:r>
+              <w:t>Q’b</w:t>
+            </w:r>
+            <w:proofErr w:type="spellEnd"/>
+            <w:r>
+              <w:t xml:space="preserve"> </w:t>
+            </w:r>
+            <w:r>
+              <w:sym w:font="Wingdings" w:char="F0E8"/>
+            </w:r>
+            <w:r>
+              <w:t xml:space="preserve"> </w:t>
+            </w:r>
+            <w:proofErr w:type="spellStart"/>
+            <w:r>
+              <w:t>x</w:t>
+            </w:r>
+            <w:r>
+              <w:rPr>
+                <w:vertAlign w:val="subscript"/>
+              </w:rPr>
+              <w:t>hat</w:t>
+            </w:r>
+            <w:r>
+              <w:rPr>
+                <w:vertAlign w:val="subscript"/>
+              </w:rPr>
+              <w:t>_i</w:t>
+            </w:r>
+            <w:proofErr w:type="spellEnd"/>
+            <w:r>
+              <w:t xml:space="preserve"> = </w:t>
+            </w:r>
+            <w:proofErr w:type="spellStart"/>
+            <w:r>
+              <w:t>q</w:t>
+            </w:r>
+            <w:r>
+              <w:rPr>
+                <w:vertAlign w:val="subscript"/>
+              </w:rPr>
+              <w:t>i</w:t>
+            </w:r>
+            <w:r>
+              <w:t>’b</w:t>
+            </w:r>
+            <w:proofErr w:type="spellEnd"/>
+            <w:r>
+              <w:t>(</w:t>
+            </w:r>
+            <w:r>
+              <w:rPr>
+                <w:rFonts w:hint="eastAsia"/>
+              </w:rPr>
+              <w:t>在第</w:t>
+            </w:r>
+            <w:proofErr w:type="spellStart"/>
+            <w:r>
+              <w:rPr>
+                <w:rFonts w:hint="eastAsia"/>
+              </w:rPr>
+              <w:t>i</w:t>
+            </w:r>
+            <w:proofErr w:type="spellEnd"/>
+            <w:r>
+              <w:rPr>
+                <w:rFonts w:hint="eastAsia"/>
+              </w:rPr>
+              <w:t>个基方向的投影就是</w:t>
+            </w:r>
+            <w:r>
+              <w:t>q</w:t>
+            </w:r>
+            <w:r>
+              <w:rPr>
+                <w:vertAlign w:val="subscript"/>
+              </w:rPr>
+              <w:t>i</w:t>
+            </w:r>
+            <w:r>
+              <w:t>’b</w:t>
+            </w:r>
+            <w:bookmarkStart w:id="0" w:name="_GoBack"/>
+            <w:bookmarkEnd w:id="0"/>
+            <w:r>
+              <w:t>)</w:t>
+            </w:r>
+          </w:p>
+        </w:tc>
+      </w:tr>
+    </w:tbl>
+    <w:p/>
     <w:p>
       <w:pPr>
         <w:rPr>
@@ -1795,7 +2294,7 @@
 </file>
 
 <file path=customXml/itemProps1.xml><?xml version="1.0" encoding="utf-8"?>
-<ds:datastoreItem xmlns:ds="http://schemas.openxmlformats.org/officeDocument/2006/customXml" ds:itemID="{F3AEBAD1-F7D5-C14C-B5F1-673BCC66A91C}">
+<ds:datastoreItem xmlns:ds="http://schemas.openxmlformats.org/officeDocument/2006/customXml" ds:itemID="{DED12711-7924-7043-BC4C-088CFB669F32}">
   <ds:schemaRefs>
     <ds:schemaRef ds:uri="http://schemas.openxmlformats.org/officeDocument/2006/bibliography"/>
   </ds:schemaRefs>

</xml_diff>

<commit_message>
add notes on eigenvalues and eigen vectors
</commit_message>
<xml_diff>
--- a/machine_leaning/线性代数的基础.docx
+++ b/machine_leaning/线性代数的基础.docx
@@ -254,7 +254,6 @@
               </w:rPr>
               <w:t>这样</w:t>
             </w:r>
-            <w:proofErr w:type="spellStart"/>
             <w:r>
               <w:t>Ax</w:t>
             </w:r>
@@ -264,7 +263,6 @@
               </w:rPr>
               <w:t>hat</w:t>
             </w:r>
-            <w:proofErr w:type="spellEnd"/>
             <w:r>
               <w:t xml:space="preserve"> = p,</w:t>
             </w:r>
@@ -274,7 +272,6 @@
               </w:rPr>
               <w:t>的解</w:t>
             </w:r>
-            <w:proofErr w:type="spellStart"/>
             <w:r>
               <w:t>x</w:t>
             </w:r>
@@ -284,7 +281,6 @@
               </w:rPr>
               <w:t>hat</w:t>
             </w:r>
-            <w:proofErr w:type="spellEnd"/>
             <w:r>
               <w:rPr>
                 <w:rFonts w:hint="eastAsia"/>
@@ -301,11 +297,7 @@
               <w:t>过程：</w:t>
             </w:r>
             <w:r>
-              <w:t xml:space="preserve">p= </w:t>
-            </w:r>
-            <w:proofErr w:type="spellStart"/>
-            <w:r>
-              <w:t>Ax</w:t>
+              <w:t>p= Ax</w:t>
             </w:r>
             <w:r>
               <w:rPr>
@@ -313,7 +305,6 @@
               </w:rPr>
               <w:t>hat</w:t>
             </w:r>
-            <w:proofErr w:type="spellEnd"/>
             <w:r>
               <w:t xml:space="preserve"> , </w:t>
             </w:r>
@@ -425,11 +416,7 @@
           </w:p>
           <w:p>
             <w:r>
-              <w:t xml:space="preserve">a1’*( </w:t>
-            </w:r>
-            <w:proofErr w:type="spellStart"/>
-            <w:r>
-              <w:t>Ax</w:t>
+              <w:t>a1’*( Ax</w:t>
             </w:r>
             <w:r>
               <w:rPr>
@@ -437,13 +424,8 @@
               </w:rPr>
               <w:t>hat</w:t>
             </w:r>
-            <w:proofErr w:type="spellEnd"/>
-            <w:r>
-              <w:t xml:space="preserve">  - b) = 0; a2’*( </w:t>
-            </w:r>
-            <w:proofErr w:type="spellStart"/>
-            <w:r>
-              <w:t>Ax</w:t>
+            <w:r>
+              <w:t xml:space="preserve">  - b) = 0; a2’*( Ax</w:t>
             </w:r>
             <w:r>
               <w:rPr>
@@ -451,13 +433,8 @@
               </w:rPr>
               <w:t>hat</w:t>
             </w:r>
-            <w:proofErr w:type="spellEnd"/>
-            <w:r>
-              <w:t xml:space="preserve">  - b) = 0 =&gt; A’(</w:t>
-            </w:r>
-            <w:proofErr w:type="spellStart"/>
-            <w:r>
-              <w:t>Ax</w:t>
+            <w:r>
+              <w:t xml:space="preserve">  - b) = 0 =&gt; A’(Ax</w:t>
             </w:r>
             <w:r>
               <w:rPr>
@@ -465,7 +442,6 @@
               </w:rPr>
               <w:t>hat</w:t>
             </w:r>
-            <w:proofErr w:type="spellEnd"/>
             <w:r>
               <w:t xml:space="preserve"> -b) = 0    [</w:t>
             </w:r>
@@ -495,7 +471,6 @@
               </w:rPr>
               <w:t>那么</w:t>
             </w:r>
-            <w:proofErr w:type="spellStart"/>
             <w:r>
               <w:t>x</w:t>
             </w:r>
@@ -505,7 +480,6 @@
               </w:rPr>
               <w:t>hat</w:t>
             </w:r>
-            <w:proofErr w:type="spellEnd"/>
             <w:r>
               <w:t xml:space="preserve">  = (A’A)</w:t>
             </w:r>
@@ -516,11 +490,7 @@
               <w:t>-1</w:t>
             </w:r>
             <w:r>
-              <w:t xml:space="preserve">A’b   =&gt; p = </w:t>
-            </w:r>
-            <w:proofErr w:type="spellStart"/>
-            <w:r>
-              <w:t>Ax</w:t>
+              <w:t>A’b   =&gt; p = Ax</w:t>
             </w:r>
             <w:r>
               <w:rPr>
@@ -528,7 +498,6 @@
               </w:rPr>
               <w:t>hat</w:t>
             </w:r>
-            <w:proofErr w:type="spellEnd"/>
             <w:r>
               <w:t>=A(A’A)</w:t>
             </w:r>
@@ -541,121 +510,103 @@
             <w:r>
               <w:t>A’b=</w:t>
             </w:r>
-            <w:proofErr w:type="spellStart"/>
             <w:r>
               <w:rPr>
                 <w:b/>
                 <w:color w:val="FF0000"/>
               </w:rPr>
+              <w:t>ProjectionMatrix *b</w:t>
+            </w:r>
+            <w:r>
+              <w:t>;</w:t>
+            </w:r>
+          </w:p>
+          <w:p/>
+          <w:p>
+            <w:r>
+              <w:t>ProjectionMatrix = A(A’A)</w:t>
+            </w:r>
+            <w:r>
+              <w:rPr>
+                <w:vertAlign w:val="superscript"/>
+              </w:rPr>
+              <w:t>-1</w:t>
+            </w:r>
+            <w:r>
+              <w:t>A’ ,</w:t>
+            </w:r>
+            <w:r>
+              <w:rPr>
+                <w:rFonts w:hint="eastAsia"/>
+              </w:rPr>
+              <w:t>注意此时</w:t>
+            </w:r>
+            <w:r>
+              <w:t>A</w:t>
+            </w:r>
+            <w:r>
+              <w:rPr>
+                <w:rFonts w:hint="eastAsia"/>
+              </w:rPr>
+              <w:t>不一定是可逆的，因此不能写成</w:t>
+            </w:r>
+            <w:r>
+              <w:t>AA</w:t>
+            </w:r>
+            <w:r>
+              <w:rPr>
+                <w:vertAlign w:val="superscript"/>
+              </w:rPr>
+              <w:t>-1</w:t>
+            </w:r>
+            <w:r>
+              <w:t>(A’)</w:t>
+            </w:r>
+            <w:r>
+              <w:rPr>
+                <w:vertAlign w:val="superscript"/>
+              </w:rPr>
+              <w:t>-1</w:t>
+            </w:r>
+            <w:r>
+              <w:t xml:space="preserve">A’, </w:t>
+            </w:r>
+            <w:r>
+              <w:rPr>
+                <w:rFonts w:hint="eastAsia"/>
+              </w:rPr>
+              <w:t>事实上，如果</w:t>
+            </w:r>
+            <w:r>
+              <w:t>A</w:t>
+            </w:r>
+            <w:r>
+              <w:rPr>
+                <w:rFonts w:hint="eastAsia"/>
+              </w:rPr>
+              <w:t>是方阵并且是可逆的，那么它必定是</w:t>
+            </w:r>
+            <w:r>
+              <w:t>full rank</w:t>
+            </w:r>
+            <w:r>
+              <w:rPr>
+                <w:rFonts w:hint="eastAsia"/>
+              </w:rPr>
+              <w:t>，那么</w:t>
+            </w:r>
+            <w:r>
               <w:t>ProjectionMatrix</w:t>
             </w:r>
-            <w:proofErr w:type="spellEnd"/>
-            <w:r>
-              <w:rPr>
-                <w:b/>
-                <w:color w:val="FF0000"/>
-              </w:rPr>
-              <w:t xml:space="preserve"> *b</w:t>
-            </w:r>
-            <w:r>
-              <w:t>;</w:t>
-            </w:r>
-          </w:p>
-          <w:p/>
-          <w:p>
-            <w:proofErr w:type="spellStart"/>
+            <w:r>
+              <w:rPr>
+                <w:rFonts w:hint="eastAsia"/>
+              </w:rPr>
+              <w:t>也必定是单位矩阵（例如将一个三维向量投影到三维空间内，仍然是自己）。但是对于大部分情况，都需要将向量投影到一个子空间内，这样</w:t>
+            </w:r>
             <w:r>
               <w:t>ProjectionMatrix</w:t>
             </w:r>
-            <w:proofErr w:type="spellEnd"/>
-            <w:r>
-              <w:t xml:space="preserve"> = A(A’A)</w:t>
-            </w:r>
-            <w:r>
-              <w:rPr>
-                <w:vertAlign w:val="superscript"/>
-              </w:rPr>
-              <w:t>-1</w:t>
-            </w:r>
-            <w:r>
-              <w:t>A’ ,</w:t>
-            </w:r>
-            <w:r>
-              <w:rPr>
-                <w:rFonts w:hint="eastAsia"/>
-              </w:rPr>
-              <w:t>注意此时</w:t>
-            </w:r>
-            <w:r>
-              <w:t>A</w:t>
-            </w:r>
-            <w:r>
-              <w:rPr>
-                <w:rFonts w:hint="eastAsia"/>
-              </w:rPr>
-              <w:t>不一定是可逆的，因此不能写成</w:t>
-            </w:r>
-            <w:r>
-              <w:t>AA</w:t>
-            </w:r>
-            <w:r>
-              <w:rPr>
-                <w:vertAlign w:val="superscript"/>
-              </w:rPr>
-              <w:t>-1</w:t>
-            </w:r>
-            <w:r>
-              <w:t>(A’)</w:t>
-            </w:r>
-            <w:r>
-              <w:rPr>
-                <w:vertAlign w:val="superscript"/>
-              </w:rPr>
-              <w:t>-1</w:t>
-            </w:r>
-            <w:r>
-              <w:t xml:space="preserve">A’, </w:t>
-            </w:r>
-            <w:r>
-              <w:rPr>
-                <w:rFonts w:hint="eastAsia"/>
-              </w:rPr>
-              <w:t>事实上，如果</w:t>
-            </w:r>
-            <w:r>
-              <w:t>A</w:t>
-            </w:r>
-            <w:r>
-              <w:rPr>
-                <w:rFonts w:hint="eastAsia"/>
-              </w:rPr>
-              <w:t>是方阵并且是可逆的，那么它必定是</w:t>
-            </w:r>
-            <w:r>
-              <w:t>full rank</w:t>
-            </w:r>
-            <w:r>
-              <w:rPr>
-                <w:rFonts w:hint="eastAsia"/>
-              </w:rPr>
-              <w:t>，那么</w:t>
-            </w:r>
-            <w:proofErr w:type="spellStart"/>
-            <w:r>
-              <w:t>ProjectionMatrix</w:t>
-            </w:r>
-            <w:proofErr w:type="spellEnd"/>
-            <w:r>
-              <w:rPr>
-                <w:rFonts w:hint="eastAsia"/>
-              </w:rPr>
-              <w:t>也必定是单位矩阵（例如将一个三维向量投影到三维空间内，仍然是自己）。但是对于大部分情况，都需要将向量投影到一个子空间内，这样</w:t>
-            </w:r>
-            <w:proofErr w:type="spellStart"/>
-            <w:r>
-              <w:t>ProjectionMatrix</w:t>
-            </w:r>
-            <w:proofErr w:type="spellEnd"/>
             <w:r>
               <w:rPr>
                 <w:rFonts w:hint="eastAsia"/>
@@ -699,7 +650,6 @@
               </w:rPr>
               <w:t>引入了投影矩阵，那么我们就有最优的近似解了</w:t>
             </w:r>
-            <w:proofErr w:type="spellStart"/>
             <w:r>
               <w:t>Ax</w:t>
             </w:r>
@@ -709,7 +659,6 @@
               </w:rPr>
               <w:t>hat</w:t>
             </w:r>
-            <w:proofErr w:type="spellEnd"/>
             <w:r>
               <w:t xml:space="preserve"> = p</w:t>
             </w:r>
@@ -719,13 +668,8 @@
               </w:rPr>
               <w:t>＝</w:t>
             </w:r>
-            <w:proofErr w:type="spellStart"/>
-            <w:r>
-              <w:t>ProjectionMatrix</w:t>
-            </w:r>
-            <w:proofErr w:type="spellEnd"/>
-            <w:r>
-              <w:t>*b,</w:t>
+            <w:r>
+              <w:t>ProjectionMatrix*b,</w:t>
             </w:r>
           </w:p>
           <w:p>
@@ -735,7 +679,6 @@
               </w:rPr>
               <w:t>那么</w:t>
             </w:r>
-            <w:proofErr w:type="spellStart"/>
             <w:r>
               <w:t>x</w:t>
             </w:r>
@@ -745,7 +688,6 @@
               </w:rPr>
               <w:t>hat</w:t>
             </w:r>
-            <w:proofErr w:type="spellEnd"/>
             <w:r>
               <w:rPr>
                 <w:rFonts w:hint="eastAsia"/>
@@ -759,9 +701,32 @@
               <w:t xml:space="preserve"> </w:t>
             </w:r>
             <w:r>
-              <w:t xml:space="preserve">A’A </w:t>
-            </w:r>
-            <w:proofErr w:type="spellStart"/>
+              <w:t>A’A x</w:t>
+            </w:r>
+            <w:r>
+              <w:rPr>
+                <w:vertAlign w:val="subscript"/>
+              </w:rPr>
+              <w:t>hat</w:t>
+            </w:r>
+            <w:r>
+              <w:t xml:space="preserve"> = A’b, </w:t>
+            </w:r>
+            <w:r>
+              <w:rPr>
+                <w:rFonts w:hint="eastAsia"/>
+              </w:rPr>
+              <w:t>当</w:t>
+            </w:r>
+            <w:r>
+              <w:t>A’A</w:t>
+            </w:r>
+            <w:r>
+              <w:rPr>
+                <w:rFonts w:hint="eastAsia"/>
+              </w:rPr>
+              <w:t>可逆时，</w:t>
+            </w:r>
             <w:r>
               <w:t>x</w:t>
             </w:r>
@@ -771,44 +736,6 @@
               </w:rPr>
               <w:t>hat</w:t>
             </w:r>
-            <w:proofErr w:type="spellEnd"/>
-            <w:r>
-              <w:t xml:space="preserve"> = </w:t>
-            </w:r>
-            <w:proofErr w:type="spellStart"/>
-            <w:r>
-              <w:t>A’b</w:t>
-            </w:r>
-            <w:proofErr w:type="spellEnd"/>
-            <w:r>
-              <w:t xml:space="preserve">, </w:t>
-            </w:r>
-            <w:r>
-              <w:rPr>
-                <w:rFonts w:hint="eastAsia"/>
-              </w:rPr>
-              <w:t>当</w:t>
-            </w:r>
-            <w:r>
-              <w:t>A’A</w:t>
-            </w:r>
-            <w:r>
-              <w:rPr>
-                <w:rFonts w:hint="eastAsia"/>
-              </w:rPr>
-              <w:t>可逆时，</w:t>
-            </w:r>
-            <w:proofErr w:type="spellStart"/>
-            <w:r>
-              <w:t>x</w:t>
-            </w:r>
-            <w:r>
-              <w:rPr>
-                <w:vertAlign w:val="subscript"/>
-              </w:rPr>
-              <w:t>hat</w:t>
-            </w:r>
-            <w:proofErr w:type="spellEnd"/>
             <w:r>
               <w:rPr>
                 <w:rFonts w:hint="eastAsia"/>
@@ -816,13 +743,7 @@
               <w:t>＝</w:t>
             </w:r>
             <w:r>
-              <w:t>(</w:t>
-            </w:r>
-            <w:r>
-              <w:t>A’A</w:t>
-            </w:r>
-            <w:r>
-              <w:t>)</w:t>
+              <w:t>(A’A)</w:t>
             </w:r>
             <w:r>
               <w:rPr>
@@ -840,11 +761,6 @@
     </w:tbl>
     <w:p/>
     <w:p>
-      <w:pPr>
-        <w:rPr>
-          <w:rFonts w:hint="eastAsia"/>
-        </w:rPr>
-      </w:pPr>
       <w:r>
         <w:rPr>
           <w:rFonts w:hint="eastAsia"/>
@@ -918,11 +834,6 @@
           </w:p>
           <w:p/>
           <w:p>
-            <w:pPr>
-              <w:rPr>
-                <w:rFonts w:hint="eastAsia"/>
-              </w:rPr>
-            </w:pPr>
             <w:r>
               <w:rPr>
                 <w:rFonts w:hint="eastAsia"/>
@@ -940,24 +851,14 @@
             </w:r>
           </w:p>
           <w:p>
-            <w:pPr>
-              <w:rPr>
-                <w:rFonts w:hint="eastAsia"/>
-              </w:rPr>
-            </w:pPr>
             <w:r>
               <w:rPr>
                 <w:rFonts w:hint="eastAsia"/>
               </w:rPr>
               <w:t>那么</w:t>
             </w:r>
-            <w:proofErr w:type="spellStart"/>
-            <w:r>
-              <w:t>Px</w:t>
-            </w:r>
-            <w:proofErr w:type="spellEnd"/>
-            <w:r>
-              <w:t>=0</w:t>
+            <w:r>
+              <w:t>Px=0</w:t>
             </w:r>
             <w:r>
               <w:rPr>
@@ -979,11 +880,6 @@
       </w:tr>
     </w:tbl>
     <w:p>
-      <w:pPr>
-        <w:rPr>
-          <w:rFonts w:hint="eastAsia"/>
-        </w:rPr>
-      </w:pPr>
       <w:r>
         <w:rPr>
           <w:b/>
@@ -1021,11 +917,6 @@
             <w:tcW w:w="8516" w:type="dxa"/>
           </w:tcPr>
           <w:p>
-            <w:pPr>
-              <w:rPr>
-                <w:rFonts w:hint="eastAsia"/>
-              </w:rPr>
-            </w:pPr>
             <w:r>
               <w:rPr>
                 <w:rFonts w:hint="eastAsia"/>
@@ -1105,13 +996,7 @@
               <w:t>)</w:t>
             </w:r>
           </w:p>
-          <w:p>
-            <w:pPr>
-              <w:rPr>
-                <w:rFonts w:hint="eastAsia"/>
-              </w:rPr>
-            </w:pPr>
-          </w:p>
+          <w:p/>
           <w:p>
             <w:r>
               <w:rPr>
@@ -1142,18 +1027,12 @@
             </w:r>
           </w:p>
           <w:p>
-            <w:pPr>
-              <w:rPr>
-                <w:rFonts w:hint="eastAsia"/>
-              </w:rPr>
-            </w:pPr>
             <w:r>
               <w:rPr>
                 <w:rFonts w:hint="eastAsia"/>
               </w:rPr>
               <w:t>而且，</w:t>
             </w:r>
-            <w:proofErr w:type="spellStart"/>
             <w:r>
               <w:t>x</w:t>
             </w:r>
@@ -1163,7 +1042,6 @@
               </w:rPr>
               <w:t>hat</w:t>
             </w:r>
-            <w:proofErr w:type="spellEnd"/>
             <w:r>
               <w:rPr>
                 <w:rFonts w:hint="eastAsia"/>
@@ -1171,19 +1049,7 @@
               <w:t>＝</w:t>
             </w:r>
             <w:r>
-              <w:t>(</w:t>
-            </w:r>
-            <w:r>
-              <w:t>Q</w:t>
-            </w:r>
-            <w:r>
-              <w:t>’</w:t>
-            </w:r>
-            <w:r>
-              <w:t>Q</w:t>
-            </w:r>
-            <w:r>
-              <w:t>)</w:t>
+              <w:t>(Q’Q)</w:t>
             </w:r>
             <w:r>
               <w:rPr>
@@ -1192,49 +1058,50 @@
               <w:t>-1</w:t>
             </w:r>
             <w:r>
-              <w:t>Q</w:t>
-            </w:r>
-            <w:r>
-              <w:t>’b</w:t>
-            </w:r>
-            <w:r>
-              <w:t>=</w:t>
-            </w:r>
-            <w:proofErr w:type="spellStart"/>
-            <w:r>
-              <w:t>Q’b</w:t>
-            </w:r>
-            <w:proofErr w:type="spellEnd"/>
-            <w:r>
-              <w:t xml:space="preserve"> </w:t>
+              <w:t xml:space="preserve">Q’b=Q’b </w:t>
             </w:r>
             <w:r>
               <w:sym w:font="Wingdings" w:char="F0E8"/>
             </w:r>
             <w:r>
-              <w:t xml:space="preserve"> </w:t>
-            </w:r>
-            <w:proofErr w:type="spellStart"/>
-            <w:r>
-              <w:t>x</w:t>
+              <w:t xml:space="preserve"> x</w:t>
             </w:r>
             <w:r>
               <w:rPr>
                 <w:vertAlign w:val="subscript"/>
               </w:rPr>
-              <w:t>hat</w:t>
+              <w:t>hat_i</w:t>
+            </w:r>
+            <w:r>
+              <w:t xml:space="preserve"> = q</w:t>
             </w:r>
             <w:r>
               <w:rPr>
                 <w:vertAlign w:val="subscript"/>
               </w:rPr>
-              <w:t>_i</w:t>
-            </w:r>
-            <w:proofErr w:type="spellEnd"/>
-            <w:r>
-              <w:t xml:space="preserve"> = </w:t>
-            </w:r>
-            <w:proofErr w:type="spellStart"/>
+              <w:t>i</w:t>
+            </w:r>
+            <w:r>
+              <w:t>’b(</w:t>
+            </w:r>
+            <w:r>
+              <w:rPr>
+                <w:rFonts w:hint="eastAsia"/>
+              </w:rPr>
+              <w:t>在第</w:t>
+            </w:r>
+            <w:r>
+              <w:rPr>
+                <w:rFonts w:hint="eastAsia"/>
+              </w:rPr>
+              <w:t>i</w:t>
+            </w:r>
+            <w:r>
+              <w:rPr>
+                <w:rFonts w:hint="eastAsia"/>
+              </w:rPr>
+              <w:t>个基方向的投影就是</w:t>
+            </w:r>
             <w:r>
               <w:t>q</w:t>
             </w:r>
@@ -1245,54 +1112,338 @@
               <w:t>i</w:t>
             </w:r>
             <w:r>
-              <w:t>’b</w:t>
-            </w:r>
-            <w:proofErr w:type="spellEnd"/>
-            <w:r>
-              <w:t>(</w:t>
-            </w:r>
-            <w:r>
-              <w:rPr>
-                <w:rFonts w:hint="eastAsia"/>
-              </w:rPr>
-              <w:t>在第</w:t>
-            </w:r>
-            <w:proofErr w:type="spellStart"/>
-            <w:r>
-              <w:rPr>
-                <w:rFonts w:hint="eastAsia"/>
-              </w:rPr>
-              <w:t>i</w:t>
-            </w:r>
-            <w:proofErr w:type="spellEnd"/>
-            <w:r>
-              <w:rPr>
-                <w:rFonts w:hint="eastAsia"/>
-              </w:rPr>
-              <w:t>个基方向的投影就是</w:t>
-            </w:r>
-            <w:r>
-              <w:t>q</w:t>
-            </w:r>
-            <w:r>
-              <w:rPr>
-                <w:vertAlign w:val="subscript"/>
-              </w:rPr>
-              <w:t>i</w:t>
-            </w:r>
-            <w:r>
-              <w:t>’b</w:t>
-            </w:r>
-            <w:bookmarkStart w:id="0" w:name="_GoBack"/>
-            <w:bookmarkEnd w:id="0"/>
-            <w:r>
-              <w:t>)</w:t>
+              <w:t>’b)</w:t>
             </w:r>
           </w:p>
         </w:tc>
       </w:tr>
     </w:tbl>
-    <w:p/>
+    <w:p>
+      <w:pPr>
+        <w:rPr>
+          <w:rFonts w:hint="eastAsia"/>
+        </w:rPr>
+      </w:pPr>
+      <w:r>
+        <w:rPr>
+          <w:rFonts w:hint="eastAsia"/>
+          <w:b/>
+          <w:color w:val="0000FF"/>
+        </w:rPr>
+        <w:t>行列式</w:t>
+      </w:r>
+      <w:r>
+        <w:rPr>
+          <w:rFonts w:hint="eastAsia"/>
+        </w:rPr>
+        <w:t>：</w:t>
+      </w:r>
+    </w:p>
+    <w:tbl>
+      <w:tblPr>
+        <w:tblStyle w:val="a3"/>
+        <w:tblW w:w="0" w:type="auto"/>
+        <w:tblLook w:val="04A0" w:firstRow="1" w:lastRow="0" w:firstColumn="1" w:lastColumn="0" w:noHBand="0" w:noVBand="1"/>
+      </w:tblPr>
+      <w:tblGrid>
+        <w:gridCol w:w="8516"/>
+      </w:tblGrid>
+      <w:tr>
+        <w:tc>
+          <w:tcPr>
+            <w:tcW w:w="8516" w:type="dxa"/>
+          </w:tcPr>
+          <w:p>
+            <w:pPr>
+              <w:rPr>
+                <w:rFonts w:hint="eastAsia"/>
+              </w:rPr>
+            </w:pPr>
+            <w:r>
+              <w:rPr>
+                <w:rFonts w:hint="eastAsia"/>
+              </w:rPr>
+              <w:t>几何意义，例如</w:t>
+            </w:r>
+            <w:r>
+              <w:t>A=[a,b;c,d];</w:t>
+            </w:r>
+            <w:r>
+              <w:rPr>
+                <w:rFonts w:hint="eastAsia"/>
+              </w:rPr>
+              <w:t>那么</w:t>
+            </w:r>
+            <w:r>
+              <w:t>det(A)=ad-bc</w:t>
+            </w:r>
+            <w:r>
+              <w:rPr>
+                <w:rFonts w:hint="eastAsia"/>
+              </w:rPr>
+              <w:t>代表的就是以</w:t>
+            </w:r>
+            <w:r>
+              <w:t>(a,b)</w:t>
+            </w:r>
+            <w:r>
+              <w:rPr>
+                <w:rFonts w:hint="eastAsia"/>
+              </w:rPr>
+              <w:t>和</w:t>
+            </w:r>
+            <w:r>
+              <w:t>(c,d)</w:t>
+            </w:r>
+            <w:r>
+              <w:rPr>
+                <w:rFonts w:hint="eastAsia"/>
+              </w:rPr>
+              <w:t>为两条平行四边行的边的面积，三维的</w:t>
+            </w:r>
+            <w:r>
+              <w:t>det</w:t>
+            </w:r>
+            <w:r>
+              <w:rPr>
+                <w:rFonts w:hint="eastAsia"/>
+              </w:rPr>
+              <w:t>代表的就是平行六边形的体积。</w:t>
+            </w:r>
+          </w:p>
+          <w:p>
+            <w:r>
+              <w:rPr>
+                <w:rFonts w:hint="eastAsia"/>
+              </w:rPr>
+              <w:t>这样对于求三角形或者平行四边形的面积就有一个巧妙的解（</w:t>
+            </w:r>
+            <w:r>
+              <w:t>ad-bc</w:t>
+            </w:r>
+            <w:r>
+              <w:rPr>
+                <w:rFonts w:hint="eastAsia"/>
+              </w:rPr>
+              <w:t>）</w:t>
+            </w:r>
+          </w:p>
+          <w:p/>
+          <w:p>
+            <w:r>
+              <w:rPr>
+                <w:rFonts w:hint="eastAsia"/>
+              </w:rPr>
+              <w:t>行列式的</w:t>
+            </w:r>
+            <w:r>
+              <w:rPr>
+                <w:rFonts w:hint="eastAsia"/>
+              </w:rPr>
+              <w:t>10</w:t>
+            </w:r>
+            <w:r>
+              <w:rPr>
+                <w:rFonts w:hint="eastAsia"/>
+              </w:rPr>
+              <w:t>个重要的性质</w:t>
+            </w:r>
+            <w:r>
+              <w:t>.</w:t>
+            </w:r>
+          </w:p>
+        </w:tc>
+      </w:tr>
+    </w:tbl>
+    <w:p>
+      <w:pPr>
+        <w:rPr>
+          <w:rFonts w:hint="eastAsia"/>
+        </w:rPr>
+      </w:pPr>
+      <w:r>
+        <w:rPr>
+          <w:rFonts w:hint="eastAsia"/>
+          <w:b/>
+          <w:color w:val="0000FF"/>
+        </w:rPr>
+        <w:t>特征值和特征向量</w:t>
+      </w:r>
+      <w:r>
+        <w:rPr>
+          <w:rFonts w:hint="eastAsia"/>
+        </w:rPr>
+        <w:t>：</w:t>
+      </w:r>
+    </w:p>
+    <w:tbl>
+      <w:tblPr>
+        <w:tblStyle w:val="a3"/>
+        <w:tblW w:w="0" w:type="auto"/>
+        <w:tblLook w:val="04A0" w:firstRow="1" w:lastRow="0" w:firstColumn="1" w:lastColumn="0" w:noHBand="0" w:noVBand="1"/>
+      </w:tblPr>
+      <w:tblGrid>
+        <w:gridCol w:w="8516"/>
+      </w:tblGrid>
+      <w:tr>
+        <w:tc>
+          <w:tcPr>
+            <w:tcW w:w="8516" w:type="dxa"/>
+          </w:tcPr>
+          <w:p>
+            <w:r>
+              <w:rPr>
+                <w:rFonts w:hint="eastAsia"/>
+              </w:rPr>
+              <w:t>特征值的和等于原矩阵的</w:t>
+            </w:r>
+            <w:r>
+              <w:t>trace.</w:t>
+            </w:r>
+          </w:p>
+          <w:p/>
+          <w:p>
+            <w:pPr>
+              <w:rPr>
+                <w:rFonts w:hint="eastAsia"/>
+              </w:rPr>
+            </w:pPr>
+            <w:r>
+              <w:rPr>
+                <w:rFonts w:hint="eastAsia"/>
+              </w:rPr>
+              <w:t>如果一个矩阵加上</w:t>
+            </w:r>
+            <w:r>
+              <w:t>3I,</w:t>
+            </w:r>
+            <w:r>
+              <w:rPr>
+                <w:rFonts w:hint="eastAsia"/>
+              </w:rPr>
+              <w:t>那么特征值加</w:t>
+            </w:r>
+            <w:r>
+              <w:rPr>
+                <w:rFonts w:hint="eastAsia"/>
+              </w:rPr>
+              <w:t>3</w:t>
+            </w:r>
+            <w:r>
+              <w:rPr>
+                <w:rFonts w:hint="eastAsia"/>
+              </w:rPr>
+              <w:t>，特征向量不变。</w:t>
+            </w:r>
+          </w:p>
+          <w:p>
+            <w:pPr>
+              <w:rPr>
+                <w:rFonts w:hint="eastAsia"/>
+              </w:rPr>
+            </w:pPr>
+          </w:p>
+          <w:p>
+            <w:pPr>
+              <w:rPr>
+                <w:rFonts w:hint="eastAsia"/>
+              </w:rPr>
+            </w:pPr>
+            <w:r>
+              <w:rPr>
+                <w:rFonts w:hint="eastAsia"/>
+              </w:rPr>
+              <w:t>如果一个矩阵是对称的，那么特征值是纯实的，如果一个矩阵是反对称的</w:t>
+            </w:r>
+            <w:r>
+              <w:t>(Q=Q’)</w:t>
+            </w:r>
+            <w:r>
+              <w:rPr>
+                <w:rFonts w:hint="eastAsia"/>
+              </w:rPr>
+              <w:t>，那么特征值是纯虚的</w:t>
+            </w:r>
+            <w:r>
+              <w:t xml:space="preserve">, </w:t>
+            </w:r>
+            <w:r>
+              <w:rPr>
+                <w:rFonts w:hint="eastAsia"/>
+              </w:rPr>
+              <w:t>介于两者之间的包含实部和虚部。</w:t>
+            </w:r>
+          </w:p>
+          <w:p>
+            <w:pPr>
+              <w:rPr>
+                <w:rFonts w:hint="eastAsia"/>
+              </w:rPr>
+            </w:pPr>
+          </w:p>
+          <w:p>
+            <w:pPr>
+              <w:rPr>
+                <w:rFonts w:hint="eastAsia"/>
+              </w:rPr>
+            </w:pPr>
+            <w:r>
+              <w:rPr>
+                <w:rFonts w:hint="eastAsia"/>
+              </w:rPr>
+              <w:t>若</w:t>
+            </w:r>
+            <w:r>
+              <w:t>A</w:t>
+            </w:r>
+            <w:r>
+              <w:rPr>
+                <w:rFonts w:hint="eastAsia"/>
+              </w:rPr>
+              <w:t>所有的特征值都不同，那么</w:t>
+            </w:r>
+            <w:r>
+              <w:t>A</w:t>
+            </w:r>
+            <w:r>
+              <w:rPr>
+                <w:rFonts w:hint="eastAsia"/>
+              </w:rPr>
+              <w:t>就可以被对角化。</w:t>
+            </w:r>
+            <w:r>
+              <w:t>A</w:t>
+            </w:r>
+            <w:r>
+              <w:rPr>
+                <w:rFonts w:hint="eastAsia"/>
+              </w:rPr>
+              <w:t>＝</w:t>
+            </w:r>
+            <w:r>
+              <w:t>SDS</w:t>
+            </w:r>
+            <w:r>
+              <w:rPr>
+                <w:vertAlign w:val="superscript"/>
+              </w:rPr>
+              <w:t>-1</w:t>
+            </w:r>
+            <w:r>
+              <w:t>,D</w:t>
+            </w:r>
+            <w:r>
+              <w:rPr>
+                <w:rFonts w:hint="eastAsia"/>
+              </w:rPr>
+              <w:t>是对角矩阵。</w:t>
+            </w:r>
+            <w:bookmarkStart w:id="0" w:name="_GoBack"/>
+            <w:bookmarkEnd w:id="0"/>
+          </w:p>
+        </w:tc>
+      </w:tr>
+    </w:tbl>
     <w:p>
       <w:pPr>
         <w:rPr>
@@ -1300,6 +1451,9 @@
         </w:rPr>
       </w:pPr>
     </w:p>
+    <w:p/>
+    <w:p/>
+    <w:p/>
     <w:sectPr>
       <w:pgSz w:w="11900" w:h="16840"/>
       <w:pgMar w:top="1440" w:right="1800" w:bottom="1440" w:left="1800" w:header="851" w:footer="992" w:gutter="0"/>
@@ -2294,7 +2448,7 @@
 </file>
 
 <file path=customXml/itemProps1.xml><?xml version="1.0" encoding="utf-8"?>
-<ds:datastoreItem xmlns:ds="http://schemas.openxmlformats.org/officeDocument/2006/customXml" ds:itemID="{DED12711-7924-7043-BC4C-088CFB669F32}">
+<ds:datastoreItem xmlns:ds="http://schemas.openxmlformats.org/officeDocument/2006/customXml" ds:itemID="{79972647-349D-D344-BE94-FBD030A13F3E}">
   <ds:schemaRefs>
     <ds:schemaRef ds:uri="http://schemas.openxmlformats.org/officeDocument/2006/bibliography"/>
   </ds:schemaRefs>

</xml_diff>

<commit_message>
add notes on eigen value decomposition
</commit_message>
<xml_diff>
--- a/machine_leaning/线性代数的基础.docx
+++ b/machine_leaning/线性代数的基础.docx
@@ -1119,11 +1119,6 @@
       </w:tr>
     </w:tbl>
     <w:p>
-      <w:pPr>
-        <w:rPr>
-          <w:rFonts w:hint="eastAsia"/>
-        </w:rPr>
-      </w:pPr>
       <w:r>
         <w:rPr>
           <w:rFonts w:hint="eastAsia"/>
@@ -1154,11 +1149,6 @@
             <w:tcW w:w="8516" w:type="dxa"/>
           </w:tcPr>
           <w:p>
-            <w:pPr>
-              <w:rPr>
-                <w:rFonts w:hint="eastAsia"/>
-              </w:rPr>
-            </w:pPr>
             <w:r>
               <w:rPr>
                 <w:rFonts w:hint="eastAsia"/>
@@ -1256,11 +1246,6 @@
       </w:tr>
     </w:tbl>
     <w:p>
-      <w:pPr>
-        <w:rPr>
-          <w:rFonts w:hint="eastAsia"/>
-        </w:rPr>
-      </w:pPr>
       <w:r>
         <w:rPr>
           <w:rFonts w:hint="eastAsia"/>
@@ -1303,6 +1288,117 @@
           </w:p>
           <w:p/>
           <w:p>
+            <w:r>
+              <w:rPr>
+                <w:rFonts w:hint="eastAsia"/>
+              </w:rPr>
+              <w:t>如果一个矩阵加上</w:t>
+            </w:r>
+            <w:r>
+              <w:t>3I,</w:t>
+            </w:r>
+            <w:r>
+              <w:rPr>
+                <w:rFonts w:hint="eastAsia"/>
+              </w:rPr>
+              <w:t>那么特征值加</w:t>
+            </w:r>
+            <w:r>
+              <w:rPr>
+                <w:rFonts w:hint="eastAsia"/>
+              </w:rPr>
+              <w:t>3</w:t>
+            </w:r>
+            <w:r>
+              <w:rPr>
+                <w:rFonts w:hint="eastAsia"/>
+              </w:rPr>
+              <w:t>，特征向量不变。</w:t>
+            </w:r>
+          </w:p>
+          <w:p/>
+          <w:p>
+            <w:r>
+              <w:rPr>
+                <w:rFonts w:hint="eastAsia"/>
+              </w:rPr>
+              <w:t>如果一个矩阵是对称的，那么特征值是纯实的，如果一个矩阵是反对称的</w:t>
+            </w:r>
+            <w:r>
+              <w:t>(Q=Q’)</w:t>
+            </w:r>
+            <w:r>
+              <w:rPr>
+                <w:rFonts w:hint="eastAsia"/>
+              </w:rPr>
+              <w:t>，那么特征值是纯虚的</w:t>
+            </w:r>
+            <w:r>
+              <w:t xml:space="preserve">, </w:t>
+            </w:r>
+            <w:r>
+              <w:rPr>
+                <w:rFonts w:hint="eastAsia"/>
+              </w:rPr>
+              <w:t>介于两者之间的包含实部和虚部。</w:t>
+            </w:r>
+          </w:p>
+          <w:p/>
+          <w:p>
+            <w:r>
+              <w:rPr>
+                <w:rFonts w:hint="eastAsia"/>
+              </w:rPr>
+              <w:t>若</w:t>
+            </w:r>
+            <w:r>
+              <w:t>A</w:t>
+            </w:r>
+            <w:r>
+              <w:rPr>
+                <w:rFonts w:hint="eastAsia"/>
+              </w:rPr>
+              <w:t>所有的特征值都不同，那么</w:t>
+            </w:r>
+            <w:r>
+              <w:t>A</w:t>
+            </w:r>
+            <w:r>
+              <w:rPr>
+                <w:rFonts w:hint="eastAsia"/>
+              </w:rPr>
+              <w:t>就可以被对角化。</w:t>
+            </w:r>
+            <w:r>
+              <w:t>A</w:t>
+            </w:r>
+            <w:r>
+              <w:rPr>
+                <w:rFonts w:hint="eastAsia"/>
+              </w:rPr>
+              <w:t>＝</w:t>
+            </w:r>
+            <w:r>
+              <w:t>SDS</w:t>
+            </w:r>
+            <w:r>
+              <w:rPr>
+                <w:vertAlign w:val="superscript"/>
+              </w:rPr>
+              <w:t>-1</w:t>
+            </w:r>
+            <w:r>
+              <w:t>,D</w:t>
+            </w:r>
+            <w:r>
+              <w:rPr>
+                <w:rFonts w:hint="eastAsia"/>
+              </w:rPr>
+              <w:t>是对角矩阵。</w:t>
+            </w:r>
+          </w:p>
+          <w:p/>
+          <w:p>
             <w:pPr>
               <w:rPr>
                 <w:rFonts w:hint="eastAsia"/>
@@ -1312,131 +1408,7 @@
               <w:rPr>
                 <w:rFonts w:hint="eastAsia"/>
               </w:rPr>
-              <w:t>如果一个矩阵加上</w:t>
-            </w:r>
-            <w:r>
-              <w:t>3I,</w:t>
-            </w:r>
-            <w:r>
-              <w:rPr>
-                <w:rFonts w:hint="eastAsia"/>
-              </w:rPr>
-              <w:t>那么特征值加</w:t>
-            </w:r>
-            <w:r>
-              <w:rPr>
-                <w:rFonts w:hint="eastAsia"/>
-              </w:rPr>
-              <w:t>3</w:t>
-            </w:r>
-            <w:r>
-              <w:rPr>
-                <w:rFonts w:hint="eastAsia"/>
-              </w:rPr>
-              <w:t>，特征向量不变。</w:t>
-            </w:r>
-          </w:p>
-          <w:p>
-            <w:pPr>
-              <w:rPr>
-                <w:rFonts w:hint="eastAsia"/>
-              </w:rPr>
-            </w:pPr>
-          </w:p>
-          <w:p>
-            <w:pPr>
-              <w:rPr>
-                <w:rFonts w:hint="eastAsia"/>
-              </w:rPr>
-            </w:pPr>
-            <w:r>
-              <w:rPr>
-                <w:rFonts w:hint="eastAsia"/>
-              </w:rPr>
-              <w:t>如果一个矩阵是对称的，那么特征值是纯实的，如果一个矩阵是反对称的</w:t>
-            </w:r>
-            <w:r>
-              <w:t>(Q=Q’)</w:t>
-            </w:r>
-            <w:r>
-              <w:rPr>
-                <w:rFonts w:hint="eastAsia"/>
-              </w:rPr>
-              <w:t>，那么特征值是纯虚的</w:t>
-            </w:r>
-            <w:r>
-              <w:t xml:space="preserve">, </w:t>
-            </w:r>
-            <w:r>
-              <w:rPr>
-                <w:rFonts w:hint="eastAsia"/>
-              </w:rPr>
-              <w:t>介于两者之间的包含实部和虚部。</w:t>
-            </w:r>
-          </w:p>
-          <w:p>
-            <w:pPr>
-              <w:rPr>
-                <w:rFonts w:hint="eastAsia"/>
-              </w:rPr>
-            </w:pPr>
-          </w:p>
-          <w:p>
-            <w:pPr>
-              <w:rPr>
-                <w:rFonts w:hint="eastAsia"/>
-              </w:rPr>
-            </w:pPr>
-            <w:r>
-              <w:rPr>
-                <w:rFonts w:hint="eastAsia"/>
-              </w:rPr>
-              <w:t>若</w:t>
-            </w:r>
-            <w:r>
-              <w:t>A</w:t>
-            </w:r>
-            <w:r>
-              <w:rPr>
-                <w:rFonts w:hint="eastAsia"/>
-              </w:rPr>
-              <w:t>所有的特征值都不同，那么</w:t>
-            </w:r>
-            <w:r>
-              <w:t>A</w:t>
-            </w:r>
-            <w:r>
-              <w:rPr>
-                <w:rFonts w:hint="eastAsia"/>
-              </w:rPr>
-              <w:t>就可以被对角化。</w:t>
-            </w:r>
-            <w:r>
-              <w:t>A</w:t>
-            </w:r>
-            <w:r>
-              <w:rPr>
-                <w:rFonts w:hint="eastAsia"/>
-              </w:rPr>
-              <w:t>＝</w:t>
-            </w:r>
-            <w:r>
-              <w:t>SDS</w:t>
-            </w:r>
-            <w:r>
-              <w:rPr>
-                <w:vertAlign w:val="superscript"/>
-              </w:rPr>
-              <w:t>-1</w:t>
-            </w:r>
-            <w:r>
-              <w:t>,D</w:t>
-            </w:r>
-            <w:r>
-              <w:rPr>
-                <w:rFonts w:hint="eastAsia"/>
-              </w:rPr>
-              <w:t>是对角矩阵。</w:t>
+              <w:t>实对称矩阵的特征值都是实数并且特征向量是正交的。</w:t>
             </w:r>
             <w:bookmarkStart w:id="0" w:name="_GoBack"/>
             <w:bookmarkEnd w:id="0"/>
@@ -1444,13 +1416,7 @@
         </w:tc>
       </w:tr>
     </w:tbl>
-    <w:p>
-      <w:pPr>
-        <w:rPr>
-          <w:rFonts w:hint="eastAsia"/>
-        </w:rPr>
-      </w:pPr>
-    </w:p>
+    <w:p/>
     <w:p/>
     <w:p/>
     <w:p/>
@@ -2448,7 +2414,7 @@
 </file>
 
 <file path=customXml/itemProps1.xml><?xml version="1.0" encoding="utf-8"?>
-<ds:datastoreItem xmlns:ds="http://schemas.openxmlformats.org/officeDocument/2006/customXml" ds:itemID="{79972647-349D-D344-BE94-FBD030A13F3E}">
+<ds:datastoreItem xmlns:ds="http://schemas.openxmlformats.org/officeDocument/2006/customXml" ds:itemID="{760BA448-BAF0-994D-AEB3-1504770EA376}">
   <ds:schemaRefs>
     <ds:schemaRef ds:uri="http://schemas.openxmlformats.org/officeDocument/2006/bibliography"/>
   </ds:schemaRefs>

</xml_diff>

<commit_message>
add some notes on SVD
</commit_message>
<xml_diff>
--- a/machine_leaning/线性代数的基础.docx
+++ b/machine_leaning/线性代数的基础.docx
@@ -254,6 +254,7 @@
               </w:rPr>
               <w:t>这样</w:t>
             </w:r>
+            <w:proofErr w:type="spellStart"/>
             <w:r>
               <w:t>Ax</w:t>
             </w:r>
@@ -263,6 +264,7 @@
               </w:rPr>
               <w:t>hat</w:t>
             </w:r>
+            <w:proofErr w:type="spellEnd"/>
             <w:r>
               <w:t xml:space="preserve"> = p,</w:t>
             </w:r>
@@ -272,6 +274,7 @@
               </w:rPr>
               <w:t>的解</w:t>
             </w:r>
+            <w:proofErr w:type="spellStart"/>
             <w:r>
               <w:t>x</w:t>
             </w:r>
@@ -281,6 +284,7 @@
               </w:rPr>
               <w:t>hat</w:t>
             </w:r>
+            <w:proofErr w:type="spellEnd"/>
             <w:r>
               <w:rPr>
                 <w:rFonts w:hint="eastAsia"/>
@@ -297,7 +301,11 @@
               <w:t>过程：</w:t>
             </w:r>
             <w:r>
-              <w:t>p= Ax</w:t>
+              <w:t xml:space="preserve">p= </w:t>
+            </w:r>
+            <w:proofErr w:type="spellStart"/>
+            <w:r>
+              <w:t>Ax</w:t>
             </w:r>
             <w:r>
               <w:rPr>
@@ -305,6 +313,7 @@
               </w:rPr>
               <w:t>hat</w:t>
             </w:r>
+            <w:proofErr w:type="spellEnd"/>
             <w:r>
               <w:t xml:space="preserve"> , </w:t>
             </w:r>
@@ -416,7 +425,11 @@
           </w:p>
           <w:p>
             <w:r>
-              <w:t>a1’*( Ax</w:t>
+              <w:t xml:space="preserve">a1’*( </w:t>
+            </w:r>
+            <w:proofErr w:type="spellStart"/>
+            <w:r>
+              <w:t>Ax</w:t>
             </w:r>
             <w:r>
               <w:rPr>
@@ -424,8 +437,13 @@
               </w:rPr>
               <w:t>hat</w:t>
             </w:r>
-            <w:r>
-              <w:t xml:space="preserve">  - b) = 0; a2’*( Ax</w:t>
+            <w:proofErr w:type="spellEnd"/>
+            <w:r>
+              <w:t xml:space="preserve">  - b) = 0; a2’*( </w:t>
+            </w:r>
+            <w:proofErr w:type="spellStart"/>
+            <w:r>
+              <w:t>Ax</w:t>
             </w:r>
             <w:r>
               <w:rPr>
@@ -433,8 +451,13 @@
               </w:rPr>
               <w:t>hat</w:t>
             </w:r>
-            <w:r>
-              <w:t xml:space="preserve">  - b) = 0 =&gt; A’(Ax</w:t>
+            <w:proofErr w:type="spellEnd"/>
+            <w:r>
+              <w:t xml:space="preserve">  - b) = 0 =&gt; A’(</w:t>
+            </w:r>
+            <w:proofErr w:type="spellStart"/>
+            <w:r>
+              <w:t>Ax</w:t>
             </w:r>
             <w:r>
               <w:rPr>
@@ -442,6 +465,7 @@
               </w:rPr>
               <w:t>hat</w:t>
             </w:r>
+            <w:proofErr w:type="spellEnd"/>
             <w:r>
               <w:t xml:space="preserve"> -b) = 0    [</w:t>
             </w:r>
@@ -471,6 +495,7 @@
               </w:rPr>
               <w:t>那么</w:t>
             </w:r>
+            <w:proofErr w:type="spellStart"/>
             <w:r>
               <w:t>x</w:t>
             </w:r>
@@ -480,6 +505,7 @@
               </w:rPr>
               <w:t>hat</w:t>
             </w:r>
+            <w:proofErr w:type="spellEnd"/>
             <w:r>
               <w:t xml:space="preserve">  = (A’A)</w:t>
             </w:r>
@@ -490,7 +516,11 @@
               <w:t>-1</w:t>
             </w:r>
             <w:r>
-              <w:t>A’b   =&gt; p = Ax</w:t>
+              <w:t xml:space="preserve">A’b   =&gt; p = </w:t>
+            </w:r>
+            <w:proofErr w:type="spellStart"/>
+            <w:r>
+              <w:t>Ax</w:t>
             </w:r>
             <w:r>
               <w:rPr>
@@ -498,6 +528,7 @@
               </w:rPr>
               <w:t>hat</w:t>
             </w:r>
+            <w:proofErr w:type="spellEnd"/>
             <w:r>
               <w:t>=A(A’A)</w:t>
             </w:r>
@@ -510,12 +541,21 @@
             <w:r>
               <w:t>A’b=</w:t>
             </w:r>
+            <w:proofErr w:type="spellStart"/>
             <w:r>
               <w:rPr>
                 <w:b/>
                 <w:color w:val="FF0000"/>
               </w:rPr>
-              <w:t>ProjectionMatrix *b</w:t>
+              <w:t>ProjectionMatrix</w:t>
+            </w:r>
+            <w:proofErr w:type="spellEnd"/>
+            <w:r>
+              <w:rPr>
+                <w:b/>
+                <w:color w:val="FF0000"/>
+              </w:rPr>
+              <w:t xml:space="preserve"> *b</w:t>
             </w:r>
             <w:r>
               <w:t>;</w:t>
@@ -523,8 +563,13 @@
           </w:p>
           <w:p/>
           <w:p>
-            <w:r>
-              <w:t>ProjectionMatrix = A(A’A)</w:t>
+            <w:proofErr w:type="spellStart"/>
+            <w:r>
+              <w:t>ProjectionMatrix</w:t>
+            </w:r>
+            <w:proofErr w:type="spellEnd"/>
+            <w:r>
+              <w:t xml:space="preserve"> = A(A’A)</w:t>
             </w:r>
             <w:r>
               <w:rPr>
@@ -595,18 +640,22 @@
               </w:rPr>
               <w:t>，那么</w:t>
             </w:r>
+            <w:proofErr w:type="spellStart"/>
             <w:r>
               <w:t>ProjectionMatrix</w:t>
             </w:r>
+            <w:proofErr w:type="spellEnd"/>
             <w:r>
               <w:rPr>
                 <w:rFonts w:hint="eastAsia"/>
               </w:rPr>
               <w:t>也必定是单位矩阵（例如将一个三维向量投影到三维空间内，仍然是自己）。但是对于大部分情况，都需要将向量投影到一个子空间内，这样</w:t>
             </w:r>
+            <w:proofErr w:type="spellStart"/>
             <w:r>
               <w:t>ProjectionMatrix</w:t>
             </w:r>
+            <w:proofErr w:type="spellEnd"/>
             <w:r>
               <w:rPr>
                 <w:rFonts w:hint="eastAsia"/>
@@ -650,6 +699,7 @@
               </w:rPr>
               <w:t>引入了投影矩阵，那么我们就有最优的近似解了</w:t>
             </w:r>
+            <w:proofErr w:type="spellStart"/>
             <w:r>
               <w:t>Ax</w:t>
             </w:r>
@@ -659,6 +709,7 @@
               </w:rPr>
               <w:t>hat</w:t>
             </w:r>
+            <w:proofErr w:type="spellEnd"/>
             <w:r>
               <w:t xml:space="preserve"> = p</w:t>
             </w:r>
@@ -668,8 +719,13 @@
               </w:rPr>
               <w:t>＝</w:t>
             </w:r>
-            <w:r>
-              <w:t>ProjectionMatrix*b,</w:t>
+            <w:proofErr w:type="spellStart"/>
+            <w:r>
+              <w:t>ProjectionMatrix</w:t>
+            </w:r>
+            <w:proofErr w:type="spellEnd"/>
+            <w:r>
+              <w:t>*b,</w:t>
             </w:r>
           </w:p>
           <w:p>
@@ -679,6 +735,7 @@
               </w:rPr>
               <w:t>那么</w:t>
             </w:r>
+            <w:proofErr w:type="spellStart"/>
             <w:r>
               <w:t>x</w:t>
             </w:r>
@@ -688,6 +745,7 @@
               </w:rPr>
               <w:t>hat</w:t>
             </w:r>
+            <w:proofErr w:type="spellEnd"/>
             <w:r>
               <w:rPr>
                 <w:rFonts w:hint="eastAsia"/>
@@ -701,7 +759,11 @@
               <w:t xml:space="preserve"> </w:t>
             </w:r>
             <w:r>
-              <w:t>A’A x</w:t>
+              <w:t xml:space="preserve">A’A </w:t>
+            </w:r>
+            <w:proofErr w:type="spellStart"/>
+            <w:r>
+              <w:t>x</w:t>
             </w:r>
             <w:r>
               <w:rPr>
@@ -709,8 +771,17 @@
               </w:rPr>
               <w:t>hat</w:t>
             </w:r>
-            <w:r>
-              <w:t xml:space="preserve"> = A’b, </w:t>
+            <w:proofErr w:type="spellEnd"/>
+            <w:r>
+              <w:t xml:space="preserve"> = </w:t>
+            </w:r>
+            <w:proofErr w:type="spellStart"/>
+            <w:r>
+              <w:t>A’b</w:t>
+            </w:r>
+            <w:proofErr w:type="spellEnd"/>
+            <w:r>
+              <w:t xml:space="preserve">, </w:t>
             </w:r>
             <w:r>
               <w:rPr>
@@ -727,6 +798,7 @@
               </w:rPr>
               <w:t>可逆时，</w:t>
             </w:r>
+            <w:proofErr w:type="spellStart"/>
             <w:r>
               <w:t>x</w:t>
             </w:r>
@@ -736,6 +808,7 @@
               </w:rPr>
               <w:t>hat</w:t>
             </w:r>
+            <w:proofErr w:type="spellEnd"/>
             <w:r>
               <w:rPr>
                 <w:rFonts w:hint="eastAsia"/>
@@ -857,8 +930,13 @@
               </w:rPr>
               <w:t>那么</w:t>
             </w:r>
-            <w:r>
-              <w:t>Px=0</w:t>
+            <w:proofErr w:type="spellStart"/>
+            <w:r>
+              <w:t>Px</w:t>
+            </w:r>
+            <w:proofErr w:type="spellEnd"/>
+            <w:r>
+              <w:t>=0</w:t>
             </w:r>
             <w:r>
               <w:rPr>
@@ -1033,6 +1111,7 @@
               </w:rPr>
               <w:t>而且，</w:t>
             </w:r>
+            <w:proofErr w:type="spellStart"/>
             <w:r>
               <w:t>x</w:t>
             </w:r>
@@ -1042,6 +1121,7 @@
               </w:rPr>
               <w:t>hat</w:t>
             </w:r>
+            <w:proofErr w:type="spellEnd"/>
             <w:r>
               <w:rPr>
                 <w:rFonts w:hint="eastAsia"/>
@@ -1058,13 +1138,25 @@
               <w:t>-1</w:t>
             </w:r>
             <w:r>
-              <w:t xml:space="preserve">Q’b=Q’b </w:t>
+              <w:t>Q’b=</w:t>
+            </w:r>
+            <w:proofErr w:type="spellStart"/>
+            <w:r>
+              <w:t>Q’b</w:t>
+            </w:r>
+            <w:proofErr w:type="spellEnd"/>
+            <w:r>
+              <w:t xml:space="preserve"> </w:t>
             </w:r>
             <w:r>
               <w:sym w:font="Wingdings" w:char="F0E8"/>
             </w:r>
             <w:r>
-              <w:t xml:space="preserve"> x</w:t>
+              <w:t xml:space="preserve"> </w:t>
+            </w:r>
+            <w:proofErr w:type="spellStart"/>
+            <w:r>
+              <w:t>x</w:t>
             </w:r>
             <w:r>
               <w:rPr>
@@ -1072,8 +1164,13 @@
               </w:rPr>
               <w:t>hat_i</w:t>
             </w:r>
-            <w:r>
-              <w:t xml:space="preserve"> = q</w:t>
+            <w:proofErr w:type="spellEnd"/>
+            <w:r>
+              <w:t xml:space="preserve"> = </w:t>
+            </w:r>
+            <w:proofErr w:type="spellStart"/>
+            <w:r>
+              <w:t>q</w:t>
             </w:r>
             <w:r>
               <w:rPr>
@@ -1082,7 +1179,11 @@
               <w:t>i</w:t>
             </w:r>
             <w:r>
-              <w:t>’b(</w:t>
+              <w:t>’b</w:t>
+            </w:r>
+            <w:proofErr w:type="spellEnd"/>
+            <w:r>
+              <w:t>(</w:t>
             </w:r>
             <w:r>
               <w:rPr>
@@ -1090,18 +1191,21 @@
               </w:rPr>
               <w:t>在第</w:t>
             </w:r>
+            <w:proofErr w:type="spellStart"/>
             <w:r>
               <w:rPr>
                 <w:rFonts w:hint="eastAsia"/>
               </w:rPr>
               <w:t>i</w:t>
             </w:r>
+            <w:proofErr w:type="spellEnd"/>
             <w:r>
               <w:rPr>
                 <w:rFonts w:hint="eastAsia"/>
               </w:rPr>
               <w:t>个基方向的投影就是</w:t>
             </w:r>
+            <w:proofErr w:type="spellStart"/>
             <w:r>
               <w:t>q</w:t>
             </w:r>
@@ -1112,7 +1216,11 @@
               <w:t>i</w:t>
             </w:r>
             <w:r>
-              <w:t>’b)</w:t>
+              <w:t>’b</w:t>
+            </w:r>
+            <w:proofErr w:type="spellEnd"/>
+            <w:r>
+              <w:t>)</w:t>
             </w:r>
           </w:p>
         </w:tc>
@@ -1156,7 +1264,15 @@
               <w:t>几何意义，例如</w:t>
             </w:r>
             <w:r>
-              <w:t>A=[a,b;c,d];</w:t>
+              <w:t>A=[</w:t>
+            </w:r>
+            <w:proofErr w:type="spellStart"/>
+            <w:r>
+              <w:t>a,b;c,d</w:t>
+            </w:r>
+            <w:proofErr w:type="spellEnd"/>
+            <w:r>
+              <w:t>];</w:t>
             </w:r>
             <w:r>
               <w:rPr>
@@ -1164,9 +1280,19 @@
               </w:rPr>
               <w:t>那么</w:t>
             </w:r>
-            <w:r>
-              <w:t>det(A)=ad-bc</w:t>
-            </w:r>
+            <w:proofErr w:type="spellStart"/>
+            <w:r>
+              <w:t>det</w:t>
+            </w:r>
+            <w:proofErr w:type="spellEnd"/>
+            <w:r>
+              <w:t>(A)=ad-</w:t>
+            </w:r>
+            <w:proofErr w:type="spellStart"/>
+            <w:r>
+              <w:t>bc</w:t>
+            </w:r>
+            <w:proofErr w:type="spellEnd"/>
             <w:r>
               <w:rPr>
                 <w:rFonts w:hint="eastAsia"/>
@@ -1174,7 +1300,15 @@
               <w:t>代表的就是以</w:t>
             </w:r>
             <w:r>
-              <w:t>(a,b)</w:t>
+              <w:t>(</w:t>
+            </w:r>
+            <w:proofErr w:type="spellStart"/>
+            <w:r>
+              <w:t>a,b</w:t>
+            </w:r>
+            <w:proofErr w:type="spellEnd"/>
+            <w:r>
+              <w:t>)</w:t>
             </w:r>
             <w:r>
               <w:rPr>
@@ -1183,7 +1317,15 @@
               <w:t>和</w:t>
             </w:r>
             <w:r>
-              <w:t>(c,d)</w:t>
+              <w:t>(</w:t>
+            </w:r>
+            <w:proofErr w:type="spellStart"/>
+            <w:r>
+              <w:t>c,d</w:t>
+            </w:r>
+            <w:proofErr w:type="spellEnd"/>
+            <w:r>
+              <w:t>)</w:t>
             </w:r>
             <w:r>
               <w:rPr>
@@ -1191,9 +1333,11 @@
               </w:rPr>
               <w:t>为两条平行四边行的边的面积，三维的</w:t>
             </w:r>
+            <w:proofErr w:type="spellStart"/>
             <w:r>
               <w:t>det</w:t>
             </w:r>
+            <w:proofErr w:type="spellEnd"/>
             <w:r>
               <w:rPr>
                 <w:rFonts w:hint="eastAsia"/>
@@ -1209,8 +1353,13 @@
               <w:t>这样对于求三角形或者平行四边形的面积就有一个巧妙的解（</w:t>
             </w:r>
             <w:r>
-              <w:t>ad-bc</w:t>
-            </w:r>
+              <w:t>ad-</w:t>
+            </w:r>
+            <w:proofErr w:type="spellStart"/>
+            <w:r>
+              <w:t>bc</w:t>
+            </w:r>
+            <w:proofErr w:type="spellEnd"/>
             <w:r>
               <w:rPr>
                 <w:rFonts w:hint="eastAsia"/>
@@ -1399,23 +1548,278 @@
           </w:p>
           <w:p/>
           <w:p>
-            <w:pPr>
-              <w:rPr>
-                <w:rFonts w:hint="eastAsia"/>
-              </w:rPr>
-            </w:pPr>
             <w:r>
               <w:rPr>
                 <w:rFonts w:hint="eastAsia"/>
               </w:rPr>
               <w:t>实对称矩阵的特征值都是实数并且特征向量是正交的。</w:t>
             </w:r>
-            <w:bookmarkStart w:id="0" w:name="_GoBack"/>
-            <w:bookmarkEnd w:id="0"/>
           </w:p>
         </w:tc>
       </w:tr>
     </w:tbl>
+    <w:p>
+      <w:pPr>
+        <w:rPr>
+          <w:rFonts w:hint="eastAsia"/>
+        </w:rPr>
+      </w:pPr>
+      <w:proofErr w:type="spellStart"/>
+      <w:r>
+        <w:rPr>
+          <w:b/>
+          <w:color w:val="0000FF"/>
+        </w:rPr>
+        <w:t>S</w:t>
+      </w:r>
+      <w:r>
+        <w:rPr>
+          <w:rFonts w:hint="eastAsia"/>
+          <w:b/>
+          <w:color w:val="0000FF"/>
+        </w:rPr>
+        <w:t>vd</w:t>
+      </w:r>
+      <w:proofErr w:type="spellEnd"/>
+      <w:r>
+        <w:rPr>
+          <w:rFonts w:hint="eastAsia"/>
+          <w:b/>
+          <w:color w:val="0000FF"/>
+        </w:rPr>
+        <w:t>分解</w:t>
+      </w:r>
+      <w:r>
+        <w:rPr>
+          <w:rFonts w:hint="eastAsia"/>
+        </w:rPr>
+        <w:t>：</w:t>
+      </w:r>
+    </w:p>
+    <w:tbl>
+      <w:tblPr>
+        <w:tblStyle w:val="a3"/>
+        <w:tblW w:w="0" w:type="auto"/>
+        <w:tblLook w:val="04A0" w:firstRow="1" w:lastRow="0" w:firstColumn="1" w:lastColumn="0" w:noHBand="0" w:noVBand="1"/>
+      </w:tblPr>
+      <w:tblGrid>
+        <w:gridCol w:w="8516"/>
+      </w:tblGrid>
+      <w:tr>
+        <w:tc>
+          <w:tcPr>
+            <w:tcW w:w="8516" w:type="dxa"/>
+          </w:tcPr>
+          <w:p>
+            <w:r>
+              <w:t>A = U D V’,</w:t>
+            </w:r>
+            <w:r>
+              <w:rPr>
+                <w:rFonts w:hint="eastAsia"/>
+              </w:rPr>
+              <w:t xml:space="preserve"> </w:t>
+            </w:r>
+            <w:r>
+              <w:t xml:space="preserve">=&gt; </w:t>
+            </w:r>
+            <w:proofErr w:type="gramStart"/>
+            <w:r>
+              <w:t>size :</w:t>
+            </w:r>
+            <w:proofErr w:type="gramEnd"/>
+            <w:r>
+              <w:t xml:space="preserve"> m*n</w:t>
+            </w:r>
+          </w:p>
+          <w:p>
+            <w:pPr>
+              <w:rPr>
+                <w:rFonts w:hint="eastAsia"/>
+              </w:rPr>
+            </w:pPr>
+            <w:r>
+              <w:rPr>
+                <w:rFonts w:hint="eastAsia"/>
+              </w:rPr>
+              <w:t>其中，</w:t>
+            </w:r>
+            <w:r>
+              <w:t>U</w:t>
+            </w:r>
+            <w:r>
+              <w:rPr>
+                <w:rFonts w:hint="eastAsia"/>
+              </w:rPr>
+              <w:t>包含</w:t>
+            </w:r>
+            <w:r>
+              <w:t>m</w:t>
+            </w:r>
+            <w:r>
+              <w:rPr>
+                <w:rFonts w:hint="eastAsia"/>
+              </w:rPr>
+              <w:t>个线性不相关的列向量，其中的列向量就是</w:t>
+            </w:r>
+            <w:r>
+              <w:t>A</w:t>
+            </w:r>
+            <w:r>
+              <w:rPr>
+                <w:rFonts w:hint="eastAsia"/>
+              </w:rPr>
+              <w:t xml:space="preserve"> </w:t>
+            </w:r>
+            <w:r>
+              <w:rPr>
+                <w:rFonts w:hint="eastAsia"/>
+              </w:rPr>
+              <w:t>的</w:t>
+            </w:r>
+            <w:r>
+              <w:t>column space</w:t>
+            </w:r>
+            <w:r>
+              <w:rPr>
+                <w:rFonts w:hint="eastAsia"/>
+              </w:rPr>
+              <w:t>中正交标准基，同理，</w:t>
+            </w:r>
+            <w:r>
+              <w:t>U</w:t>
+            </w:r>
+            <w:r>
+              <w:rPr>
+                <w:rFonts w:hint="eastAsia"/>
+              </w:rPr>
+              <w:t>包含</w:t>
+            </w:r>
+            <w:r>
+              <w:t>n</w:t>
+            </w:r>
+            <w:r>
+              <w:rPr>
+                <w:rFonts w:hint="eastAsia"/>
+              </w:rPr>
+              <w:t>个线性不相关的列向量，其中的列向量就是</w:t>
+            </w:r>
+            <w:r>
+              <w:t>A</w:t>
+            </w:r>
+            <w:r>
+              <w:rPr>
+                <w:rFonts w:hint="eastAsia"/>
+              </w:rPr>
+              <w:t xml:space="preserve"> </w:t>
+            </w:r>
+            <w:r>
+              <w:rPr>
+                <w:rFonts w:hint="eastAsia"/>
+              </w:rPr>
+              <w:t>的</w:t>
+            </w:r>
+            <w:r>
+              <w:t>row</w:t>
+            </w:r>
+            <w:r>
+              <w:t xml:space="preserve"> space</w:t>
+            </w:r>
+            <w:r>
+              <w:rPr>
+                <w:rFonts w:hint="eastAsia"/>
+              </w:rPr>
+              <w:t>中正交标准基</w:t>
+            </w:r>
+            <w:r>
+              <w:t>,</w:t>
+            </w:r>
+            <w:r>
+              <w:rPr>
+                <w:rFonts w:hint="eastAsia"/>
+              </w:rPr>
+              <w:t>总之：</w:t>
+            </w:r>
+          </w:p>
+          <w:p>
+            <w:proofErr w:type="gramStart"/>
+            <w:r>
+              <w:t>v1,v2</w:t>
+            </w:r>
+            <w:proofErr w:type="gramEnd"/>
+            <w:r>
+              <w:t>…</w:t>
+            </w:r>
+            <w:proofErr w:type="spellStart"/>
+            <w:r>
+              <w:t>vr</w:t>
+            </w:r>
+            <w:proofErr w:type="spellEnd"/>
+            <w:r>
+              <w:t xml:space="preserve">  =&gt; orthonormal basis for row space</w:t>
+            </w:r>
+          </w:p>
+          <w:p>
+            <w:proofErr w:type="gramStart"/>
+            <w:r>
+              <w:t>u1,u</w:t>
+            </w:r>
+            <w:r>
+              <w:t>2</w:t>
+            </w:r>
+            <w:proofErr w:type="gramEnd"/>
+            <w:r>
+              <w:t>…r  =&gt; orthonormal basis fo</w:t>
+            </w:r>
+            <w:r>
+              <w:t>r column</w:t>
+            </w:r>
+            <w:r>
+              <w:t xml:space="preserve"> space</w:t>
+            </w:r>
+          </w:p>
+          <w:p>
+            <w:proofErr w:type="gramStart"/>
+            <w:r>
+              <w:t>v</w:t>
+            </w:r>
+            <w:proofErr w:type="gramEnd"/>
+            <w:r>
+              <w:t>(r+1),</w:t>
+            </w:r>
+            <w:r>
+              <w:t>…</w:t>
+            </w:r>
+            <w:proofErr w:type="spellStart"/>
+            <w:r>
+              <w:t>v</w:t>
+            </w:r>
+            <w:r>
+              <w:t>n</w:t>
+            </w:r>
+            <w:proofErr w:type="spellEnd"/>
+            <w:r>
+              <w:t xml:space="preserve"> =&gt; null space of A</w:t>
+            </w:r>
+          </w:p>
+          <w:p>
+            <w:r>
+              <w:t>u</w:t>
+            </w:r>
+            <w:r>
+              <w:t>(r+1),…</w:t>
+            </w:r>
+            <w:r>
+              <w:t>um =&gt; null space od A’.</w:t>
+            </w:r>
+            <w:bookmarkStart w:id="0" w:name="_GoBack"/>
+            <w:bookmarkEnd w:id="0"/>
+          </w:p>
+          <w:p/>
+        </w:tc>
+      </w:tr>
+    </w:tbl>
+    <w:p/>
     <w:p/>
     <w:p/>
     <w:p/>
@@ -2414,7 +2818,7 @@
 </file>
 
 <file path=customXml/itemProps1.xml><?xml version="1.0" encoding="utf-8"?>
-<ds:datastoreItem xmlns:ds="http://schemas.openxmlformats.org/officeDocument/2006/customXml" ds:itemID="{760BA448-BAF0-994D-AEB3-1504770EA376}">
+<ds:datastoreItem xmlns:ds="http://schemas.openxmlformats.org/officeDocument/2006/customXml" ds:itemID="{6C95C860-C7D7-944E-BD74-33C8AFE220FF}">
   <ds:schemaRefs>
     <ds:schemaRef ds:uri="http://schemas.openxmlformats.org/officeDocument/2006/bibliography"/>
   </ds:schemaRefs>

</xml_diff>

<commit_message>
add some notes on symmetric matrix, SVD and PSD
</commit_message>
<xml_diff>
--- a/machine_leaning/线性代数的基础.docx
+++ b/machine_leaning/线性代数的基础.docx
@@ -1633,11 +1633,6 @@
             </w:r>
           </w:p>
           <w:p>
-            <w:pPr>
-              <w:rPr>
-                <w:rFonts w:hint="eastAsia"/>
-              </w:rPr>
-            </w:pPr>
             <w:r>
               <w:rPr>
                 <w:rFonts w:hint="eastAsia"/>
@@ -1720,10 +1715,7 @@
               <w:t>的</w:t>
             </w:r>
             <w:r>
-              <w:t>row</w:t>
-            </w:r>
-            <w:r>
-              <w:t xml:space="preserve"> space</w:t>
+              <w:t>row space</w:t>
             </w:r>
             <w:r>
               <w:rPr>
@@ -1762,20 +1754,11 @@
           <w:p>
             <w:proofErr w:type="gramStart"/>
             <w:r>
-              <w:t>u1,u</w:t>
-            </w:r>
-            <w:r>
-              <w:t>2</w:t>
+              <w:t>u1,u2</w:t>
             </w:r>
             <w:proofErr w:type="gramEnd"/>
             <w:r>
-              <w:t>…r  =&gt; orthonormal basis fo</w:t>
-            </w:r>
-            <w:r>
-              <w:t>r column</w:t>
-            </w:r>
-            <w:r>
-              <w:t xml:space="preserve"> space</w:t>
+              <w:t>…r  =&gt; orthonormal basis for column space</w:t>
             </w:r>
           </w:p>
           <w:p>
@@ -1785,17 +1768,11 @@
             </w:r>
             <w:proofErr w:type="gramEnd"/>
             <w:r>
-              <w:t>(r+1),</w:t>
-            </w:r>
-            <w:r>
-              <w:t>…</w:t>
-            </w:r>
-            <w:proofErr w:type="spellStart"/>
-            <w:r>
-              <w:t>v</w:t>
-            </w:r>
-            <w:r>
-              <w:t>n</w:t>
+              <w:t>(r+1),…</w:t>
+            </w:r>
+            <w:proofErr w:type="spellStart"/>
+            <w:r>
+              <w:t>vn</w:t>
             </w:r>
             <w:proofErr w:type="spellEnd"/>
             <w:r>
@@ -1804,21 +1781,130 @@
           </w:p>
           <w:p>
             <w:r>
-              <w:t>u</w:t>
-            </w:r>
-            <w:r>
-              <w:t>(r+1),…</w:t>
-            </w:r>
-            <w:r>
-              <w:t>um =&gt; null space od A’.</w:t>
-            </w:r>
-            <w:bookmarkStart w:id="0" w:name="_GoBack"/>
-            <w:bookmarkEnd w:id="0"/>
+              <w:t>u(r+1),…um =&gt; null space od A’.</w:t>
+            </w:r>
           </w:p>
           <w:p/>
         </w:tc>
       </w:tr>
     </w:tbl>
+    <w:p>
+      <w:pPr>
+        <w:rPr>
+          <w:rFonts w:hint="eastAsia"/>
+        </w:rPr>
+      </w:pPr>
+      <w:r>
+        <w:rPr>
+          <w:rFonts w:hint="eastAsia"/>
+          <w:b/>
+          <w:color w:val="0000FF"/>
+        </w:rPr>
+        <w:t>对称矩阵</w:t>
+      </w:r>
+      <w:r>
+        <w:rPr>
+          <w:rFonts w:hint="eastAsia"/>
+        </w:rPr>
+        <w:t>：</w:t>
+      </w:r>
+    </w:p>
+    <w:tbl>
+      <w:tblPr>
+        <w:tblStyle w:val="a3"/>
+        <w:tblW w:w="0" w:type="auto"/>
+        <w:tblLook w:val="04A0" w:firstRow="1" w:lastRow="0" w:firstColumn="1" w:lastColumn="0" w:noHBand="0" w:noVBand="1"/>
+      </w:tblPr>
+      <w:tblGrid>
+        <w:gridCol w:w="8516"/>
+      </w:tblGrid>
+      <w:tr>
+        <w:tc>
+          <w:tcPr>
+            <w:tcW w:w="8516" w:type="dxa"/>
+          </w:tcPr>
+          <w:p>
+            <w:pPr>
+              <w:rPr>
+                <w:rFonts w:hint="eastAsia"/>
+              </w:rPr>
+            </w:pPr>
+            <w:r>
+              <w:t>A</w:t>
+            </w:r>
+            <w:r>
+              <w:rPr>
+                <w:rFonts w:hint="eastAsia"/>
+              </w:rPr>
+              <w:t xml:space="preserve"> </w:t>
+            </w:r>
+            <w:r>
+              <w:rPr>
+                <w:rFonts w:hint="eastAsia"/>
+              </w:rPr>
+              <w:t>＝</w:t>
+            </w:r>
+            <w:r>
+              <w:rPr>
+                <w:rFonts w:hint="eastAsia"/>
+              </w:rPr>
+              <w:t xml:space="preserve"> </w:t>
+            </w:r>
+            <w:r>
+              <w:t>U*</w:t>
+            </w:r>
+            <w:proofErr w:type="spellStart"/>
+            <w:r>
+              <w:t>diag</w:t>
+            </w:r>
+            <w:proofErr w:type="spellEnd"/>
+            <w:r>
+              <w:t xml:space="preserve">*U^T , </w:t>
+            </w:r>
+            <w:r>
+              <w:t>U^T</w:t>
+            </w:r>
+            <w:r>
+              <w:t xml:space="preserve">*U = 0, </w:t>
+            </w:r>
+            <w:r>
+              <w:rPr>
+                <w:rFonts w:hint="eastAsia"/>
+              </w:rPr>
+              <w:t>特征值都是大于</w:t>
+            </w:r>
+            <w:r>
+              <w:rPr>
+                <w:rFonts w:hint="eastAsia"/>
+              </w:rPr>
+              <w:t>0</w:t>
+            </w:r>
+            <w:r>
+              <w:rPr>
+                <w:rFonts w:hint="eastAsia"/>
+              </w:rPr>
+              <w:t>的。</w:t>
+            </w:r>
+          </w:p>
+          <w:p>
+            <w:pPr>
+              <w:rPr>
+                <w:rFonts w:hint="eastAsia"/>
+              </w:rPr>
+            </w:pPr>
+            <w:r>
+              <w:rPr>
+                <w:rFonts w:hint="eastAsia"/>
+              </w:rPr>
+              <w:t>谱分解就是此例子。</w:t>
+            </w:r>
+            <w:bookmarkStart w:id="0" w:name="_GoBack"/>
+            <w:bookmarkEnd w:id="0"/>
+          </w:p>
+        </w:tc>
+      </w:tr>
+    </w:tbl>
+    <w:p/>
     <w:p/>
     <w:p/>
     <w:p/>
@@ -2818,7 +2904,7 @@
 </file>
 
 <file path=customXml/itemProps1.xml><?xml version="1.0" encoding="utf-8"?>
-<ds:datastoreItem xmlns:ds="http://schemas.openxmlformats.org/officeDocument/2006/customXml" ds:itemID="{6C95C860-C7D7-944E-BD74-33C8AFE220FF}">
+<ds:datastoreItem xmlns:ds="http://schemas.openxmlformats.org/officeDocument/2006/customXml" ds:itemID="{A73A6818-7254-1744-A1AF-71A8D3C517D1}">
   <ds:schemaRefs>
     <ds:schemaRef ds:uri="http://schemas.openxmlformats.org/officeDocument/2006/bibliography"/>
   </ds:schemaRefs>

</xml_diff>